<commit_message>
algebra relacional no relas concluido
</commit_message>
<xml_diff>
--- a/parte 2/relatorio/rel.docx
+++ b/parte 2/relatorio/rel.docx
@@ -827,14 +827,7 @@
           <w:b/>
           <w:lang w:val="pt-PT"/>
         </w:rPr>
-        <w:t xml:space="preserve">    </w:t>
-      </w:r>
-      <w:r>
-        <w:rPr>
-          <w:b/>
-          <w:lang w:val="pt-PT"/>
-        </w:rPr>
-        <w:t>IC-2</w:t>
+        <w:t xml:space="preserve">    IC-2</w:t>
       </w:r>
       <w:r>
         <w:rPr>
@@ -993,14 +986,7 @@
           <w:b/>
           <w:lang w:val="pt-PT"/>
         </w:rPr>
-        <w:t xml:space="preserve">    </w:t>
-      </w:r>
-      <w:r>
-        <w:rPr>
-          <w:b/>
-          <w:lang w:val="pt-PT"/>
-        </w:rPr>
-        <w:t>IC-3</w:t>
+        <w:t xml:space="preserve">    IC-3</w:t>
       </w:r>
       <w:r>
         <w:rPr>
@@ -2441,13 +2427,7 @@
         <w:rPr>
           <w:lang w:val="pt-PT"/>
         </w:rPr>
-        <w:t>e: FK EVENTO_REPOSICAO(</w:t>
-      </w:r>
-      <w:r>
-        <w:rPr>
-          <w:lang w:val="pt-PT"/>
-        </w:rPr>
-        <w:t>instante</w:t>
+        <w:t>e: FK EVENTO_REPOSICAO(instante</w:t>
       </w:r>
       <w:r>
         <w:rPr>
@@ -2919,7 +2899,18 @@
           <w:szCs w:val="24"/>
           <w:lang w:val="pt-PT"/>
         </w:rPr>
-        <w:t>unidades, depois de dia 10/1/2017 da categoria “Fruta”.</w:t>
+        <w:t>unidades, depois de dia 1</w:t>
+      </w:r>
+      <w:bookmarkStart w:id="0" w:name="_GoBack"/>
+      <w:bookmarkEnd w:id="0"/>
+      <w:r>
+        <w:rPr>
+          <w:rFonts w:ascii="Calibri" w:hAnsi="Calibri"/>
+          <w:sz w:val="24"/>
+          <w:szCs w:val="24"/>
+          <w:lang w:val="pt-PT"/>
+        </w:rPr>
+        <w:t>0/1/2017 da categoria “Fruta”.</w:t>
       </w:r>
     </w:p>
     <w:p>
@@ -3021,13 +3012,7 @@
                     <w:rPr>
                       <w:rFonts w:ascii="Cambria Math" w:hAnsi="Cambria Math"/>
                     </w:rPr>
-                    <m:t>d</m:t>
-                  </m:r>
-                  <m:r>
-                    <w:rPr>
-                      <w:rFonts w:ascii="Cambria Math" w:hAnsi="Cambria Math"/>
-                    </w:rPr>
-                    <m:t>esignacao</m:t>
+                    <m:t>designacao</m:t>
                   </m:r>
                 </m:e>
               </m:eqArr>
@@ -3167,13 +3152,7 @@
             <w:rPr>
               <w:rFonts w:ascii="Cambria Math" w:hAnsi="Cambria Math"/>
             </w:rPr>
-            <m:t>Produto)</m:t>
-          </m:r>
-          <m:r>
-            <w:rPr>
-              <w:rFonts w:ascii="Cambria Math" w:hAnsi="Cambria Math"/>
-            </w:rPr>
-            <m:t>)</m:t>
+            <m:t>Produto))</m:t>
           </m:r>
         </m:oMath>
       </m:oMathPara>
@@ -3194,6 +3173,7 @@
           <w:rFonts w:ascii="Calibri" w:hAnsi="Calibri"/>
           <w:sz w:val="24"/>
           <w:szCs w:val="24"/>
+          <w:lang w:val="pt-PT"/>
         </w:rPr>
       </w:pPr>
       <w:r>
@@ -3217,246 +3197,50 @@
           <w:rFonts w:ascii="Calibri" w:hAnsi="Calibri"/>
           <w:sz w:val="24"/>
           <w:szCs w:val="24"/>
-        </w:rPr>
-        <w:t xml:space="preserve">Dado o EAN de um </w:t>
-      </w:r>
-      <w:proofErr w:type="spellStart"/>
-      <w:r>
+          <w:lang w:val="pt-PT"/>
+        </w:rPr>
+        <w:t>Dado o EAN de um produto, apresente o nome e NIF de todos os seus fornecedores</w:t>
+      </w:r>
+    </w:p>
+    <w:p>
+      <w:pPr>
+        <w:pStyle w:val="p1"/>
         <w:rPr>
           <w:rFonts w:ascii="Calibri" w:hAnsi="Calibri"/>
           <w:sz w:val="24"/>
           <w:szCs w:val="24"/>
-        </w:rPr>
-        <w:t>produto</w:t>
-      </w:r>
-      <w:proofErr w:type="spellEnd"/>
+          <w:lang w:val="pt-PT"/>
+        </w:rPr>
+      </w:pPr>
       <w:r>
         <w:rPr>
           <w:rFonts w:ascii="Calibri" w:hAnsi="Calibri"/>
           <w:sz w:val="24"/>
           <w:szCs w:val="24"/>
-        </w:rPr>
-        <w:t xml:space="preserve">, </w:t>
-      </w:r>
-      <w:proofErr w:type="spellStart"/>
-      <w:r>
-        <w:rPr>
-          <w:rFonts w:ascii="Calibri" w:hAnsi="Calibri"/>
-          <w:sz w:val="24"/>
-          <w:szCs w:val="24"/>
-        </w:rPr>
-        <w:t>apresente</w:t>
-      </w:r>
-      <w:proofErr w:type="spellEnd"/>
-      <w:r>
-        <w:rPr>
-          <w:rFonts w:ascii="Calibri" w:hAnsi="Calibri"/>
-          <w:sz w:val="24"/>
-          <w:szCs w:val="24"/>
-        </w:rPr>
-        <w:t xml:space="preserve"> o </w:t>
-      </w:r>
-      <w:proofErr w:type="spellStart"/>
-      <w:r>
-        <w:rPr>
-          <w:rFonts w:ascii="Calibri" w:hAnsi="Calibri"/>
-          <w:sz w:val="24"/>
-          <w:szCs w:val="24"/>
-        </w:rPr>
-        <w:t>nome</w:t>
-      </w:r>
-      <w:proofErr w:type="spellEnd"/>
-      <w:r>
-        <w:rPr>
-          <w:rFonts w:ascii="Calibri" w:hAnsi="Calibri"/>
-          <w:sz w:val="24"/>
-          <w:szCs w:val="24"/>
-        </w:rPr>
-        <w:t xml:space="preserve"> e NIF de </w:t>
-      </w:r>
-      <w:proofErr w:type="spellStart"/>
-      <w:r>
-        <w:rPr>
-          <w:rFonts w:ascii="Calibri" w:hAnsi="Calibri"/>
-          <w:sz w:val="24"/>
-          <w:szCs w:val="24"/>
-        </w:rPr>
-        <w:t>todos</w:t>
-      </w:r>
-      <w:proofErr w:type="spellEnd"/>
-      <w:r>
-        <w:rPr>
-          <w:rFonts w:ascii="Calibri" w:hAnsi="Calibri"/>
-          <w:sz w:val="24"/>
-          <w:szCs w:val="24"/>
-        </w:rPr>
-        <w:t xml:space="preserve"> </w:t>
-      </w:r>
-      <w:proofErr w:type="spellStart"/>
-      <w:r>
-        <w:rPr>
-          <w:rFonts w:ascii="Calibri" w:hAnsi="Calibri"/>
-          <w:sz w:val="24"/>
-          <w:szCs w:val="24"/>
-        </w:rPr>
-        <w:t>os</w:t>
-      </w:r>
-      <w:proofErr w:type="spellEnd"/>
-      <w:r>
-        <w:rPr>
-          <w:rFonts w:ascii="Calibri" w:hAnsi="Calibri"/>
-          <w:sz w:val="24"/>
-          <w:szCs w:val="24"/>
-        </w:rPr>
-        <w:t xml:space="preserve"> </w:t>
-      </w:r>
-      <w:proofErr w:type="spellStart"/>
-      <w:r>
-        <w:rPr>
-          <w:rFonts w:ascii="Calibri" w:hAnsi="Calibri"/>
-          <w:sz w:val="24"/>
-          <w:szCs w:val="24"/>
-        </w:rPr>
-        <w:t>seus</w:t>
-      </w:r>
-      <w:proofErr w:type="spellEnd"/>
-      <w:r>
-        <w:rPr>
-          <w:rFonts w:ascii="Calibri" w:hAnsi="Calibri"/>
-          <w:sz w:val="24"/>
-          <w:szCs w:val="24"/>
-        </w:rPr>
-        <w:t xml:space="preserve"> </w:t>
-      </w:r>
-      <w:proofErr w:type="spellStart"/>
-      <w:r>
-        <w:rPr>
-          <w:rFonts w:ascii="Calibri" w:hAnsi="Calibri"/>
-          <w:sz w:val="24"/>
-          <w:szCs w:val="24"/>
-        </w:rPr>
-        <w:t>fornecedores</w:t>
-      </w:r>
-      <w:proofErr w:type="spellEnd"/>
+          <w:lang w:val="pt-PT"/>
+        </w:rPr>
+        <w:t>(tanto o primário como os secundários).</w:t>
+      </w:r>
     </w:p>
     <w:p>
       <w:pPr>
         <w:pStyle w:val="p1"/>
         <w:rPr>
-          <w:rFonts w:ascii="Calibri" w:hAnsi="Calibri"/>
-          <w:sz w:val="24"/>
-          <w:szCs w:val="24"/>
-        </w:rPr>
-      </w:pPr>
-      <w:r>
-        <w:rPr>
-          <w:rFonts w:ascii="Calibri" w:hAnsi="Calibri"/>
-          <w:sz w:val="24"/>
-          <w:szCs w:val="24"/>
-        </w:rPr>
-        <w:t>(</w:t>
-      </w:r>
-      <w:proofErr w:type="spellStart"/>
-      <w:r>
-        <w:rPr>
-          <w:rFonts w:ascii="Calibri" w:hAnsi="Calibri"/>
-          <w:sz w:val="24"/>
-          <w:szCs w:val="24"/>
-        </w:rPr>
-        <w:t>tanto</w:t>
-      </w:r>
-      <w:proofErr w:type="spellEnd"/>
-      <w:r>
-        <w:rPr>
-          <w:rFonts w:ascii="Calibri" w:hAnsi="Calibri"/>
-          <w:sz w:val="24"/>
-          <w:szCs w:val="24"/>
-        </w:rPr>
-        <w:t xml:space="preserve"> o </w:t>
-      </w:r>
-      <w:proofErr w:type="spellStart"/>
-      <w:r>
-        <w:rPr>
-          <w:rFonts w:ascii="Calibri" w:hAnsi="Calibri"/>
-          <w:sz w:val="24"/>
-          <w:szCs w:val="24"/>
-        </w:rPr>
-        <w:t>primário</w:t>
-      </w:r>
-      <w:proofErr w:type="spellEnd"/>
-      <w:r>
-        <w:rPr>
-          <w:rFonts w:ascii="Calibri" w:hAnsi="Calibri"/>
-          <w:sz w:val="24"/>
-          <w:szCs w:val="24"/>
-        </w:rPr>
-        <w:t xml:space="preserve"> </w:t>
-      </w:r>
-      <w:proofErr w:type="spellStart"/>
-      <w:r>
-        <w:rPr>
-          <w:rFonts w:ascii="Calibri" w:hAnsi="Calibri"/>
-          <w:sz w:val="24"/>
-          <w:szCs w:val="24"/>
-        </w:rPr>
-        <w:t>como</w:t>
-      </w:r>
-      <w:proofErr w:type="spellEnd"/>
-      <w:r>
-        <w:rPr>
-          <w:rFonts w:ascii="Calibri" w:hAnsi="Calibri"/>
-          <w:sz w:val="24"/>
-          <w:szCs w:val="24"/>
-        </w:rPr>
-        <w:t xml:space="preserve"> </w:t>
-      </w:r>
-      <w:proofErr w:type="spellStart"/>
-      <w:r>
-        <w:rPr>
-          <w:rFonts w:ascii="Calibri" w:hAnsi="Calibri"/>
-          <w:sz w:val="24"/>
-          <w:szCs w:val="24"/>
-        </w:rPr>
-        <w:t>os</w:t>
-      </w:r>
-      <w:proofErr w:type="spellEnd"/>
-      <w:r>
-        <w:rPr>
-          <w:rFonts w:ascii="Calibri" w:hAnsi="Calibri"/>
-          <w:sz w:val="24"/>
-          <w:szCs w:val="24"/>
-        </w:rPr>
-        <w:t xml:space="preserve"> </w:t>
-      </w:r>
-      <w:proofErr w:type="spellStart"/>
-      <w:r>
-        <w:rPr>
-          <w:rFonts w:ascii="Calibri" w:hAnsi="Calibri"/>
-          <w:sz w:val="24"/>
-          <w:szCs w:val="24"/>
-        </w:rPr>
-        <w:t>secundários</w:t>
-      </w:r>
-      <w:proofErr w:type="spellEnd"/>
-      <w:r>
-        <w:rPr>
-          <w:rFonts w:ascii="Calibri" w:hAnsi="Calibri"/>
-          <w:sz w:val="24"/>
-          <w:szCs w:val="24"/>
-        </w:rPr>
-        <w:t>).</w:t>
-      </w:r>
+          <w:lang w:val="pt-PT"/>
+        </w:rPr>
+      </w:pPr>
     </w:p>
     <w:p>
       <w:pPr>
         <w:pStyle w:val="p1"/>
-      </w:pPr>
-    </w:p>
-    <w:p>
-      <w:pPr>
-        <w:pStyle w:val="p1"/>
-      </w:pPr>
-      <w:r>
+        <w:rPr>
+          <w:lang w:val="pt-PT"/>
+        </w:rPr>
+      </w:pPr>
+      <w:r>
+        <w:rPr>
+          <w:lang w:val="pt-PT"/>
+        </w:rPr>
         <w:t>X = EAN dado</w:t>
       </w:r>
     </w:p>
@@ -3466,23 +3250,24 @@
           <w:rFonts w:ascii="Symbol" w:hAnsi="Symbol"/>
           <w:b/>
           <w:sz w:val="32"/>
-        </w:rPr>
-      </w:pPr>
-      <w:bookmarkStart w:id="0" w:name="_GoBack"/>
-      <w:bookmarkEnd w:id="0"/>
+          <w:lang w:val="pt-PT"/>
+        </w:rPr>
+      </w:pPr>
     </w:p>
     <w:p>
       <w:pPr>
         <w:rPr>
           <w:rFonts w:ascii="Symbol" w:hAnsi="Symbol"/>
           <w:sz w:val="32"/>
-        </w:rPr>
-      </w:pPr>
-    </w:p>
-    <w:p>
-      <w:pPr>
-        <w:rPr>
-          <w:sz w:val="32"/>
+          <w:lang w:val="pt-PT"/>
+        </w:rPr>
+      </w:pPr>
+    </w:p>
+    <w:p>
+      <w:pPr>
+        <w:rPr>
+          <w:sz w:val="32"/>
+          <w:lang w:val="pt-PT"/>
         </w:rPr>
       </w:pPr>
       <m:oMathPara>
@@ -3523,6 +3308,7 @@
                   <m:r>
                     <w:rPr>
                       <w:rFonts w:ascii="Cambria Math" w:hAnsi="Cambria Math"/>
+                      <w:lang w:val="pt-PT"/>
                     </w:rPr>
                     <m:t>,</m:t>
                   </m:r>
@@ -3604,7 +3390,20 @@
                         <w:rPr>
                           <w:rFonts w:ascii="Cambria Math" w:hAnsi="Cambria Math"/>
                         </w:rPr>
-                        <m:t>ean=X</m:t>
+                        <m:t>ean</m:t>
+                      </m:r>
+                      <m:r>
+                        <w:rPr>
+                          <w:rFonts w:ascii="Cambria Math" w:hAnsi="Cambria Math"/>
+                          <w:lang w:val="pt-PT"/>
+                        </w:rPr>
+                        <m:t>=</m:t>
+                      </m:r>
+                      <m:r>
+                        <w:rPr>
+                          <w:rFonts w:ascii="Cambria Math" w:hAnsi="Cambria Math"/>
+                        </w:rPr>
+                        <m:t>X</m:t>
                       </m:r>
                     </m:sub>
                   </m:sSub>
@@ -3627,14 +3426,22 @@
                       <m:r>
                         <w:rPr>
                           <w:rFonts w:ascii="Cambria Math" w:hAnsi="Cambria Math"/>
+                          <w:lang w:val="pt-PT"/>
                         </w:rPr>
-                        <m:t>_Secundario</m:t>
+                        <m:t>_</m:t>
+                      </m:r>
+                      <m:r>
+                        <w:rPr>
+                          <w:rFonts w:ascii="Cambria Math" w:hAnsi="Cambria Math"/>
+                        </w:rPr>
+                        <m:t>Secundario</m:t>
                       </m:r>
                     </m:e>
                   </m:d>
                   <m:r>
                     <w:rPr>
                       <w:rFonts w:ascii="Cambria Math" w:hAnsi="Cambria Math"/>
+                      <w:lang w:val="pt-PT"/>
                     </w:rPr>
                     <m:t xml:space="preserve"> ∪ </m:t>
                   </m:r>
@@ -3694,7 +3501,20 @@
                             <w:rPr>
                               <w:rFonts w:ascii="Cambria Math" w:hAnsi="Cambria Math"/>
                             </w:rPr>
-                            <m:t>ean=X</m:t>
+                            <m:t>ean</m:t>
+                          </m:r>
+                          <m:r>
+                            <w:rPr>
+                              <w:rFonts w:ascii="Cambria Math" w:hAnsi="Cambria Math"/>
+                              <w:lang w:val="pt-PT"/>
+                            </w:rPr>
+                            <m:t>=</m:t>
+                          </m:r>
+                          <m:r>
+                            <w:rPr>
+                              <w:rFonts w:ascii="Cambria Math" w:hAnsi="Cambria Math"/>
+                            </w:rPr>
+                            <m:t>X</m:t>
                           </m:r>
                         </m:sub>
                       </m:sSub>
@@ -3712,13 +3532,20 @@
                             <w:rPr>
                               <w:rFonts w:ascii="Cambria Math" w:hAnsi="Cambria Math"/>
                             </w:rPr>
-                            <m:t>Fornecedo</m:t>
+                            <m:t>Fornecedor</m:t>
+                          </m:r>
+                          <m:r>
+                            <w:rPr>
+                              <w:rFonts w:ascii="Cambria Math" w:hAnsi="Cambria Math"/>
+                              <w:lang w:val="pt-PT"/>
+                            </w:rPr>
+                            <m:t>_</m:t>
                           </m:r>
                           <m:r>
                             <w:rPr>
                               <w:rFonts w:ascii="Cambria Math" w:hAnsi="Cambria Math"/>
                             </w:rPr>
-                            <m:t>r_Principal</m:t>
+                            <m:t>Principal</m:t>
                           </m:r>
                         </m:e>
                       </m:d>
@@ -3789,8 +3616,15 @@
           <m:r>
             <w:rPr>
               <w:rFonts w:ascii="Cambria Math" w:hAnsi="Cambria Math"/>
+              <w:lang w:val="pt-PT"/>
             </w:rPr>
-            <m:t xml:space="preserve"> Fornecedor</m:t>
+            <m:t xml:space="preserve"> </m:t>
+          </m:r>
+          <m:r>
+            <w:rPr>
+              <w:rFonts w:ascii="Cambria Math" w:hAnsi="Cambria Math"/>
+            </w:rPr>
+            <m:t>Fornecedor</m:t>
           </m:r>
         </m:oMath>
       </m:oMathPara>
@@ -3800,32 +3634,2120 @@
         <w:rPr>
           <w:rFonts w:ascii="Symbol" w:hAnsi="Symbol"/>
           <w:sz w:val="32"/>
-        </w:rPr>
-      </w:pPr>
-    </w:p>
-    <w:p>
-      <w:pPr>
+          <w:lang w:val="pt-PT"/>
+        </w:rPr>
+      </w:pPr>
+    </w:p>
+    <w:p>
+      <w:pPr>
+        <w:pStyle w:val="p1"/>
+        <w:rPr>
+          <w:lang w:val="pt-PT"/>
+        </w:rPr>
+      </w:pPr>
+      <w:r>
         <w:rPr>
           <w:rFonts w:ascii="Symbol" w:hAnsi="Symbol"/>
-          <w:sz w:val="32"/>
-        </w:rPr>
-      </w:pPr>
-    </w:p>
-    <w:p>
-      <w:pPr>
+          <w:b/>
+          <w:sz w:val="32"/>
+        </w:rPr>
+        <w:t></w:t>
+      </w:r>
+      <w:r>
         <w:rPr>
           <w:rFonts w:ascii="Symbol" w:hAnsi="Symbol"/>
-          <w:sz w:val="32"/>
-        </w:rPr>
-      </w:pPr>
+          <w:b/>
+          <w:sz w:val="32"/>
+        </w:rPr>
+        <w:t></w:t>
+      </w:r>
+      <w:r>
+        <w:rPr>
+          <w:rFonts w:ascii="Calibri" w:hAnsi="Calibri"/>
+          <w:sz w:val="24"/>
+          <w:szCs w:val="24"/>
+          <w:lang w:val="pt-PT"/>
+        </w:rPr>
+        <w:t>Apresente o número de subcategorias (descendentes di</w:t>
+      </w:r>
+      <w:r>
+        <w:rPr>
+          <w:rFonts w:ascii="Calibri" w:hAnsi="Calibri"/>
+          <w:sz w:val="24"/>
+          <w:szCs w:val="24"/>
+          <w:lang w:val="pt-PT"/>
+        </w:rPr>
+        <w:t>retos) da categoria “Congelados”</w:t>
+      </w:r>
+      <w:r>
+        <w:rPr>
+          <w:rFonts w:ascii="Calibri" w:hAnsi="Calibri"/>
+          <w:sz w:val="24"/>
+          <w:szCs w:val="24"/>
+          <w:lang w:val="pt-PT"/>
+        </w:rPr>
+        <w:t>.</w:t>
+      </w:r>
     </w:p>
     <w:p>
       <w:pPr>
         <w:rPr>
           <w:rFonts w:ascii="Symbol" w:hAnsi="Symbol"/>
           <w:sz w:val="32"/>
-        </w:rPr>
-      </w:pPr>
+          <w:lang w:val="pt-PT"/>
+        </w:rPr>
+      </w:pPr>
+    </w:p>
+    <w:p>
+      <w:pPr>
+        <w:rPr>
+          <w:sz w:val="32"/>
+          <w:lang w:val="pt-PT"/>
+        </w:rPr>
+      </w:pPr>
+      <m:oMathPara>
+        <m:oMath>
+          <m:sSub>
+            <m:sSubPr>
+              <m:ctrlPr>
+                <w:rPr>
+                  <w:rFonts w:ascii="Cambria Math" w:hAnsi="Cambria Math"/>
+                </w:rPr>
+              </m:ctrlPr>
+            </m:sSubPr>
+            <m:e>
+              <m:r>
+                <m:rPr>
+                  <m:scr m:val="script"/>
+                </m:rPr>
+                <w:rPr>
+                  <w:rFonts w:ascii="Cambria Math" w:hAnsi="Cambria Math"/>
+                  <w:lang w:val="pt-PT"/>
+                </w:rPr>
+                <m:t>G</m:t>
+              </m:r>
+            </m:e>
+            <m:sub>
+              <m:r>
+                <w:rPr>
+                  <w:rFonts w:ascii="Cambria Math" w:hAnsi="Cambria Math"/>
+                </w:rPr>
+                <m:t>count</m:t>
+              </m:r>
+              <m:r>
+                <w:rPr>
+                  <w:rFonts w:ascii="Cambria Math" w:hAnsi="Cambria Math"/>
+                  <w:lang w:val="pt-PT"/>
+                </w:rPr>
+                <m:t>(</m:t>
+              </m:r>
+              <m:r>
+                <w:rPr>
+                  <w:rFonts w:ascii="Cambria Math" w:hAnsi="Cambria Math"/>
+                  <w:lang w:val="pt-PT"/>
+                </w:rPr>
+                <m:t>nomeCategoria</m:t>
+              </m:r>
+              <m:r>
+                <w:rPr>
+                  <w:rFonts w:ascii="Cambria Math" w:hAnsi="Cambria Math"/>
+                  <w:lang w:val="pt-PT"/>
+                </w:rPr>
+                <m:t>)</m:t>
+              </m:r>
+            </m:sub>
+          </m:sSub>
+          <m:d>
+            <m:dPr>
+              <m:ctrlPr>
+                <w:rPr>
+                  <w:rFonts w:ascii="Cambria Math" w:hAnsi="Cambria Math"/>
+                  <w:i/>
+                </w:rPr>
+              </m:ctrlPr>
+            </m:dPr>
+            <m:e>
+              <m:sSub>
+                <m:sSubPr>
+                  <m:ctrlPr>
+                    <w:rPr>
+                      <w:rFonts w:ascii="Cambria Math" w:hAnsi="Cambria Math"/>
+                    </w:rPr>
+                  </m:ctrlPr>
+                </m:sSubPr>
+                <m:e>
+                  <m:r>
+                    <w:rPr>
+                      <w:rFonts w:ascii="Cambria Math" w:hAnsi="Cambria Math"/>
+                    </w:rPr>
+                    <m:t>σ</m:t>
+                  </m:r>
+                </m:e>
+                <m:sub>
+                  <m:r>
+                    <w:rPr>
+                      <w:rFonts w:ascii="Cambria Math" w:hAnsi="Cambria Math"/>
+                    </w:rPr>
+                    <m:t>nomeSuperCategoria</m:t>
+                  </m:r>
+                  <m:r>
+                    <w:rPr>
+                      <w:rFonts w:ascii="Cambria Math" w:hAnsi="Cambria Math"/>
+                      <w:lang w:val="pt-PT"/>
+                    </w:rPr>
+                    <m:t>=  "</m:t>
+                  </m:r>
+                  <m:r>
+                    <w:rPr>
+                      <w:rFonts w:ascii="Cambria Math" w:hAnsi="Cambria Math"/>
+                      <w:lang w:val="pt-PT"/>
+                    </w:rPr>
+                    <m:t>congelados</m:t>
+                  </m:r>
+                  <m:r>
+                    <w:rPr>
+                      <w:rFonts w:ascii="Cambria Math" w:hAnsi="Cambria Math"/>
+                      <w:lang w:val="pt-PT"/>
+                    </w:rPr>
+                    <m:t>"</m:t>
+                  </m:r>
+                </m:sub>
+              </m:sSub>
+              <m:d>
+                <m:dPr>
+                  <m:ctrlPr>
+                    <w:rPr>
+                      <w:rFonts w:ascii="Cambria Math" w:hAnsi="Cambria Math"/>
+                      <w:i/>
+                    </w:rPr>
+                  </m:ctrlPr>
+                </m:dPr>
+                <m:e>
+                  <m:r>
+                    <w:rPr>
+                      <w:rFonts w:ascii="Cambria Math" w:hAnsi="Cambria Math"/>
+                    </w:rPr>
+                    <m:t>Constituida</m:t>
+                  </m:r>
+                </m:e>
+              </m:d>
+            </m:e>
+          </m:d>
+        </m:oMath>
+      </m:oMathPara>
+    </w:p>
+    <w:p>
+      <w:pPr>
+        <w:rPr>
+          <w:rFonts w:ascii="Symbol" w:hAnsi="Symbol"/>
+          <w:sz w:val="32"/>
+          <w:lang w:val="pt-PT"/>
+        </w:rPr>
+      </w:pPr>
+    </w:p>
+    <w:p>
+      <w:pPr>
+        <w:pStyle w:val="p1"/>
+        <w:rPr>
+          <w:rFonts w:ascii="Calibri" w:hAnsi="Calibri"/>
+          <w:sz w:val="24"/>
+          <w:szCs w:val="24"/>
+          <w:lang w:val="pt-PT"/>
+        </w:rPr>
+      </w:pPr>
+      <w:r>
+        <w:rPr>
+          <w:rFonts w:ascii="Symbol" w:hAnsi="Symbol"/>
+          <w:b/>
+          <w:sz w:val="32"/>
+        </w:rPr>
+        <w:t></w:t>
+      </w:r>
+      <w:r>
+        <w:rPr>
+          <w:rFonts w:ascii="Symbol" w:hAnsi="Symbol"/>
+          <w:b/>
+          <w:sz w:val="32"/>
+        </w:rPr>
+        <w:t></w:t>
+      </w:r>
+      <w:r>
+        <w:rPr>
+          <w:rFonts w:ascii="Calibri" w:hAnsi="Calibri"/>
+          <w:sz w:val="24"/>
+          <w:szCs w:val="24"/>
+          <w:lang w:val="pt-PT"/>
+        </w:rPr>
+        <w:t>Dado o EAN de um produto, apresente o nome e NIF de todos os seus fornecedores</w:t>
+      </w:r>
+    </w:p>
+    <w:p>
+      <w:pPr>
+        <w:pStyle w:val="p1"/>
+        <w:rPr>
+          <w:rFonts w:ascii="Calibri" w:hAnsi="Calibri"/>
+          <w:sz w:val="24"/>
+          <w:szCs w:val="24"/>
+          <w:lang w:val="pt-PT"/>
+        </w:rPr>
+      </w:pPr>
+      <w:r>
+        <w:rPr>
+          <w:rFonts w:ascii="Calibri" w:hAnsi="Calibri"/>
+          <w:sz w:val="24"/>
+          <w:szCs w:val="24"/>
+          <w:lang w:val="pt-PT"/>
+        </w:rPr>
+        <w:t>(tanto o primário como os secundários).</w:t>
+      </w:r>
+    </w:p>
+    <w:p>
+      <w:pPr>
+        <w:rPr>
+          <w:rFonts w:ascii="Symbol" w:hAnsi="Symbol"/>
+          <w:sz w:val="32"/>
+          <w:lang w:val="pt-PT"/>
+        </w:rPr>
+      </w:pPr>
+    </w:p>
+    <w:p>
+      <w:pPr>
+        <w:jc w:val="both"/>
+        <w:rPr>
+          <w:rFonts w:eastAsiaTheme="minorEastAsia"/>
+          <w:lang w:val="pt-PT"/>
+        </w:rPr>
+      </w:pPr>
+      <m:oMathPara>
+        <m:oMath>
+          <m:sSub>
+            <m:sSubPr>
+              <m:ctrlPr>
+                <w:rPr>
+                  <w:rFonts w:ascii="Cambria Math" w:hAnsi="Cambria Math"/>
+                </w:rPr>
+              </m:ctrlPr>
+            </m:sSubPr>
+            <m:e>
+              <m:r>
+                <w:rPr>
+                  <w:rFonts w:ascii="Cambria Math" w:hAnsi="Cambria Math"/>
+                </w:rPr>
+                <m:t>T</m:t>
+              </m:r>
+            </m:e>
+            <m:sub>
+              <m:r>
+                <w:rPr>
+                  <w:rFonts w:ascii="Cambria Math" w:hAnsi="Cambria Math"/>
+                  <w:lang w:val="pt-PT"/>
+                </w:rPr>
+                <m:t>1</m:t>
+              </m:r>
+            </m:sub>
+          </m:sSub>
+          <m:r>
+            <m:rPr>
+              <m:sty m:val="p"/>
+            </m:rPr>
+            <w:rPr>
+              <w:rFonts w:ascii="Cambria Math" w:hAnsi="Cambria Math"/>
+              <w:lang w:val="pt-PT"/>
+            </w:rPr>
+            <m:t xml:space="preserve"> </m:t>
+          </m:r>
+          <m:r>
+            <m:rPr>
+              <m:sty m:val="p"/>
+            </m:rPr>
+            <w:rPr>
+              <w:rFonts w:ascii="Cambria Math" w:hAnsi="Cambria Math"/>
+              <w:lang w:val="pt-PT"/>
+            </w:rPr>
+            <m:t>←</m:t>
+          </m:r>
+          <m:d>
+            <m:dPr>
+              <m:ctrlPr>
+                <w:rPr>
+                  <w:rFonts w:ascii="Cambria Math" w:hAnsi="Cambria Math"/>
+                  <w:lang w:val="pt-PT"/>
+                </w:rPr>
+              </m:ctrlPr>
+            </m:dPr>
+            <m:e>
+              <m:d>
+                <m:dPr>
+                  <m:ctrlPr>
+                    <w:rPr>
+                      <w:rFonts w:ascii="Cambria Math" w:hAnsi="Cambria Math"/>
+                      <w:lang w:val="pt-PT"/>
+                    </w:rPr>
+                  </m:ctrlPr>
+                </m:dPr>
+                <m:e>
+                  <m:sSub>
+                    <m:sSubPr>
+                      <m:ctrlPr>
+                        <w:rPr>
+                          <w:rFonts w:ascii="Cambria Math" w:hAnsi="Cambria Math"/>
+                        </w:rPr>
+                      </m:ctrlPr>
+                    </m:sSubPr>
+                    <m:e>
+                      <m:r>
+                        <w:rPr>
+                          <w:rFonts w:ascii="Cambria Math" w:hAnsi="Cambria Math"/>
+                        </w:rPr>
+                        <m:t>π</m:t>
+                      </m:r>
+                    </m:e>
+                    <m:sub>
+                      <m:r>
+                        <w:rPr>
+                          <w:rFonts w:ascii="Cambria Math" w:hAnsi="Cambria Math"/>
+                        </w:rPr>
+                        <m:t>nif</m:t>
+                      </m:r>
+                      <m:r>
+                        <w:rPr>
+                          <w:rFonts w:ascii="Cambria Math" w:hAnsi="Cambria Math"/>
+                          <w:lang w:val="pt-PT"/>
+                        </w:rPr>
+                        <m:t>,</m:t>
+                      </m:r>
+                      <m:r>
+                        <w:rPr>
+                          <w:rFonts w:ascii="Cambria Math" w:hAnsi="Cambria Math"/>
+                        </w:rPr>
+                        <m:t>ean</m:t>
+                      </m:r>
+                    </m:sub>
+                  </m:sSub>
+                  <m:d>
+                    <m:dPr>
+                      <m:ctrlPr>
+                        <w:rPr>
+                          <w:rFonts w:ascii="Cambria Math" w:hAnsi="Cambria Math"/>
+                          <w:i/>
+                          <w:lang w:val="pt-PT"/>
+                        </w:rPr>
+                      </m:ctrlPr>
+                    </m:dPr>
+                    <m:e>
+                      <m:r>
+                        <w:rPr>
+                          <w:rFonts w:ascii="Cambria Math" w:hAnsi="Cambria Math"/>
+                        </w:rPr>
+                        <m:t>Fornecedo</m:t>
+                      </m:r>
+                      <m:sSub>
+                        <m:sSubPr>
+                          <m:ctrlPr>
+                            <w:rPr>
+                              <w:rFonts w:ascii="Cambria Math" w:hAnsi="Cambria Math"/>
+                              <w:i/>
+                              <w:lang w:val="pt-PT"/>
+                            </w:rPr>
+                          </m:ctrlPr>
+                        </m:sSubPr>
+                        <m:e>
+                          <m:r>
+                            <w:rPr>
+                              <w:rFonts w:ascii="Cambria Math" w:hAnsi="Cambria Math"/>
+                              <w:lang w:val="pt-PT"/>
+                            </w:rPr>
+                            <m:t>r</m:t>
+                          </m:r>
+                        </m:e>
+                        <m:sub>
+                          <m:r>
+                            <w:rPr>
+                              <w:rFonts w:ascii="Cambria Math" w:hAnsi="Cambria Math"/>
+                              <w:lang w:val="pt-PT"/>
+                            </w:rPr>
+                            <m:t>Secundario</m:t>
+                          </m:r>
+                        </m:sub>
+                      </m:sSub>
+                    </m:e>
+                  </m:d>
+                </m:e>
+              </m:d>
+              <m:r>
+                <w:rPr>
+                  <w:rFonts w:ascii="Cambria Math" w:hAnsi="Cambria Math"/>
+                  <w:lang w:val="pt-PT"/>
+                </w:rPr>
+                <m:t>∪</m:t>
+              </m:r>
+              <m:d>
+                <m:dPr>
+                  <m:ctrlPr>
+                    <w:rPr>
+                      <w:rFonts w:ascii="Cambria Math" w:hAnsi="Cambria Math"/>
+                      <w:lang w:val="pt-PT"/>
+                    </w:rPr>
+                  </m:ctrlPr>
+                </m:dPr>
+                <m:e>
+                  <m:sSub>
+                    <m:sSubPr>
+                      <m:ctrlPr>
+                        <w:rPr>
+                          <w:rFonts w:ascii="Cambria Math" w:hAnsi="Cambria Math"/>
+                        </w:rPr>
+                      </m:ctrlPr>
+                    </m:sSubPr>
+                    <m:e>
+                      <m:r>
+                        <w:rPr>
+                          <w:rFonts w:ascii="Cambria Math" w:hAnsi="Cambria Math"/>
+                        </w:rPr>
+                        <m:t>π</m:t>
+                      </m:r>
+                    </m:e>
+                    <m:sub>
+                      <m:r>
+                        <w:rPr>
+                          <w:rFonts w:ascii="Cambria Math" w:hAnsi="Cambria Math"/>
+                        </w:rPr>
+                        <m:t>nif</m:t>
+                      </m:r>
+                      <m:r>
+                        <w:rPr>
+                          <w:rFonts w:ascii="Cambria Math" w:hAnsi="Cambria Math"/>
+                          <w:lang w:val="pt-PT"/>
+                        </w:rPr>
+                        <m:t>,</m:t>
+                      </m:r>
+                      <m:r>
+                        <w:rPr>
+                          <w:rFonts w:ascii="Cambria Math" w:hAnsi="Cambria Math"/>
+                        </w:rPr>
+                        <m:t>ean</m:t>
+                      </m:r>
+                    </m:sub>
+                  </m:sSub>
+                  <m:d>
+                    <m:dPr>
+                      <m:ctrlPr>
+                        <w:rPr>
+                          <w:rFonts w:ascii="Cambria Math" w:hAnsi="Cambria Math"/>
+                          <w:i/>
+                          <w:lang w:val="pt-PT"/>
+                        </w:rPr>
+                      </m:ctrlPr>
+                    </m:dPr>
+                    <m:e>
+                      <m:r>
+                        <w:rPr>
+                          <w:rFonts w:ascii="Cambria Math" w:hAnsi="Cambria Math"/>
+                        </w:rPr>
+                        <m:t>Fornecedo</m:t>
+                      </m:r>
+                      <m:sSub>
+                        <m:sSubPr>
+                          <m:ctrlPr>
+                            <w:rPr>
+                              <w:rFonts w:ascii="Cambria Math" w:hAnsi="Cambria Math"/>
+                              <w:i/>
+                              <w:lang w:val="pt-PT"/>
+                            </w:rPr>
+                          </m:ctrlPr>
+                        </m:sSubPr>
+                        <m:e>
+                          <m:r>
+                            <w:rPr>
+                              <w:rFonts w:ascii="Cambria Math" w:hAnsi="Cambria Math"/>
+                              <w:lang w:val="pt-PT"/>
+                            </w:rPr>
+                            <m:t>r</m:t>
+                          </m:r>
+                        </m:e>
+                        <m:sub>
+                          <m:r>
+                            <w:rPr>
+                              <w:rFonts w:ascii="Cambria Math" w:hAnsi="Cambria Math"/>
+                              <w:lang w:val="pt-PT"/>
+                            </w:rPr>
+                            <m:t>Primario</m:t>
+                          </m:r>
+                        </m:sub>
+                      </m:sSub>
+                    </m:e>
+                  </m:d>
+                </m:e>
+              </m:d>
+              <m:ctrlPr>
+                <w:rPr>
+                  <w:rFonts w:ascii="Cambria Math" w:hAnsi="Cambria Math"/>
+                  <w:i/>
+                  <w:lang w:val="pt-PT"/>
+                </w:rPr>
+              </m:ctrlPr>
+            </m:e>
+          </m:d>
+          <m:r>
+            <m:rPr>
+              <m:sty m:val="p"/>
+            </m:rPr>
+            <w:rPr>
+              <w:rFonts w:ascii="Cambria Math" w:hAnsi="Cambria Math"/>
+              <w:noProof/>
+              <w:lang w:eastAsia="en-GB"/>
+            </w:rPr>
+            <w:drawing>
+              <wp:inline distT="0" distB="0" distL="0" distR="0" wp14:anchorId="62255920" wp14:editId="4DD90ACC">
+                <wp:extent cx="245745" cy="217170"/>
+                <wp:effectExtent l="0" t="0" r="8255" b="11430"/>
+                <wp:docPr id="12" name="Picture 12" descr="joinop"/>
+                <wp:cNvGraphicFramePr>
+                  <a:graphicFrameLocks xmlns:a="http://schemas.openxmlformats.org/drawingml/2006/main" noChangeAspect="1"/>
+                </wp:cNvGraphicFramePr>
+                <a:graphic xmlns:a="http://schemas.openxmlformats.org/drawingml/2006/main">
+                  <a:graphicData uri="http://schemas.openxmlformats.org/drawingml/2006/picture">
+                    <pic:pic xmlns:pic="http://schemas.openxmlformats.org/drawingml/2006/picture">
+                      <pic:nvPicPr>
+                        <pic:cNvPr id="0" name="Picture 6" descr="joinop"/>
+                        <pic:cNvPicPr>
+                          <a:picLocks noChangeAspect="1" noChangeArrowheads="1"/>
+                        </pic:cNvPicPr>
+                      </pic:nvPicPr>
+                      <pic:blipFill>
+                        <a:blip r:embed="rId6">
+                          <a:extLst>
+                            <a:ext uri="{28A0092B-C50C-407E-A947-70E740481C1C}">
+                              <a14:useLocalDpi xmlns:a14="http://schemas.microsoft.com/office/drawing/2010/main" val="0"/>
+                            </a:ext>
+                          </a:extLst>
+                        </a:blip>
+                        <a:srcRect/>
+                        <a:stretch>
+                          <a:fillRect/>
+                        </a:stretch>
+                      </pic:blipFill>
+                      <pic:spPr bwMode="auto">
+                        <a:xfrm>
+                          <a:off x="0" y="0"/>
+                          <a:ext cx="245745" cy="217170"/>
+                        </a:xfrm>
+                        <a:prstGeom prst="rect">
+                          <a:avLst/>
+                        </a:prstGeom>
+                        <a:noFill/>
+                        <a:ln>
+                          <a:noFill/>
+                        </a:ln>
+                      </pic:spPr>
+                    </pic:pic>
+                  </a:graphicData>
+                </a:graphic>
+              </wp:inline>
+            </w:drawing>
+          </m:r>
+          <m:r>
+            <w:rPr>
+              <w:rFonts w:ascii="Cambria Math" w:hAnsi="Cambria Math"/>
+              <w:lang w:val="pt-PT"/>
+            </w:rPr>
+            <m:t>(</m:t>
+          </m:r>
+          <m:sSub>
+            <m:sSubPr>
+              <m:ctrlPr>
+                <w:rPr>
+                  <w:rFonts w:ascii="Cambria Math" w:hAnsi="Cambria Math"/>
+                </w:rPr>
+              </m:ctrlPr>
+            </m:sSubPr>
+            <m:e>
+              <m:r>
+                <w:rPr>
+                  <w:rFonts w:ascii="Cambria Math" w:hAnsi="Cambria Math"/>
+                </w:rPr>
+                <m:t>π</m:t>
+              </m:r>
+            </m:e>
+            <m:sub>
+              <m:r>
+                <w:rPr>
+                  <w:rFonts w:ascii="Cambria Math" w:hAnsi="Cambria Math"/>
+                </w:rPr>
+                <m:t>ean</m:t>
+              </m:r>
+              <m:r>
+                <w:rPr>
+                  <w:rFonts w:ascii="Cambria Math" w:hAnsi="Cambria Math"/>
+                  <w:lang w:val="pt-PT"/>
+                </w:rPr>
+                <m:t>,</m:t>
+              </m:r>
+              <m:r>
+                <w:rPr>
+                  <w:rFonts w:ascii="Cambria Math" w:hAnsi="Cambria Math"/>
+                </w:rPr>
+                <m:t>nomeCategoria</m:t>
+              </m:r>
+            </m:sub>
+          </m:sSub>
+          <m:d>
+            <m:dPr>
+              <m:ctrlPr>
+                <w:rPr>
+                  <w:rFonts w:ascii="Cambria Math" w:hAnsi="Cambria Math"/>
+                  <w:i/>
+                  <w:lang w:val="pt-PT"/>
+                </w:rPr>
+              </m:ctrlPr>
+            </m:dPr>
+            <m:e>
+              <m:r>
+                <w:rPr>
+                  <w:rFonts w:ascii="Cambria Math" w:hAnsi="Cambria Math"/>
+                </w:rPr>
+                <m:t>Produto</m:t>
+              </m:r>
+            </m:e>
+          </m:d>
+          <m:r>
+            <w:rPr>
+              <w:rFonts w:ascii="Cambria Math" w:hAnsi="Cambria Math"/>
+              <w:lang w:val="pt-PT"/>
+            </w:rPr>
+            <m:t>)</m:t>
+          </m:r>
+        </m:oMath>
+      </m:oMathPara>
+    </w:p>
+    <w:p>
+      <w:pPr>
+        <w:jc w:val="both"/>
+        <w:rPr>
+          <w:rFonts w:eastAsiaTheme="minorEastAsia"/>
+        </w:rPr>
+      </w:pPr>
+    </w:p>
+    <w:p>
+      <w:pPr>
+        <w:jc w:val="both"/>
+        <w:rPr>
+          <w:rFonts w:eastAsiaTheme="minorEastAsia"/>
+        </w:rPr>
+      </w:pPr>
+    </w:p>
+    <w:p>
+      <w:pPr>
+        <w:jc w:val="both"/>
+        <w:rPr>
+          <w:sz w:val="32"/>
+        </w:rPr>
+      </w:pPr>
+      <m:oMathPara>
+        <m:oMath>
+          <m:sSub>
+            <m:sSubPr>
+              <m:ctrlPr>
+                <w:rPr>
+                  <w:rFonts w:ascii="Cambria Math" w:hAnsi="Cambria Math"/>
+                </w:rPr>
+              </m:ctrlPr>
+            </m:sSubPr>
+            <m:e>
+              <m:r>
+                <w:rPr>
+                  <w:rFonts w:ascii="Cambria Math" w:hAnsi="Cambria Math"/>
+                </w:rPr>
+                <m:t>T</m:t>
+              </m:r>
+            </m:e>
+            <m:sub>
+              <m:r>
+                <w:rPr>
+                  <w:rFonts w:ascii="Cambria Math" w:hAnsi="Cambria Math"/>
+                </w:rPr>
+                <m:t>2</m:t>
+              </m:r>
+            </m:sub>
+          </m:sSub>
+          <m:r>
+            <m:rPr>
+              <m:sty m:val="p"/>
+            </m:rPr>
+            <w:rPr>
+              <w:rFonts w:ascii="Cambria Math" w:hAnsi="Cambria Math"/>
+            </w:rPr>
+            <m:t xml:space="preserve"> ←</m:t>
+          </m:r>
+          <m:sSub>
+            <m:sSubPr>
+              <m:ctrlPr>
+                <w:rPr>
+                  <w:rFonts w:ascii="Cambria Math" w:hAnsi="Cambria Math"/>
+                </w:rPr>
+              </m:ctrlPr>
+            </m:sSubPr>
+            <m:e>
+              <m:r>
+                <m:rPr>
+                  <m:scr m:val="script"/>
+                </m:rPr>
+                <w:rPr>
+                  <w:rFonts w:ascii="Cambria Math" w:hAnsi="Cambria Math"/>
+                  <w:lang w:val="pt-PT"/>
+                </w:rPr>
+                <m:t>G</m:t>
+              </m:r>
+            </m:e>
+            <m:sub>
+              <m:r>
+                <w:rPr>
+                  <w:rFonts w:ascii="Cambria Math" w:hAnsi="Cambria Math"/>
+                </w:rPr>
+                <m:t>count</m:t>
+              </m:r>
+              <m:r>
+                <w:rPr>
+                  <w:rFonts w:ascii="Cambria Math" w:hAnsi="Cambria Math"/>
+                </w:rPr>
+                <m:t>(</m:t>
+              </m:r>
+              <m:r>
+                <w:rPr>
+                  <w:rFonts w:ascii="Cambria Math" w:hAnsi="Cambria Math"/>
+                  <w:lang w:val="pt-PT"/>
+                </w:rPr>
+                <m:t>nomeCategoria</m:t>
+              </m:r>
+              <m:r>
+                <w:rPr>
+                  <w:rFonts w:ascii="Cambria Math" w:hAnsi="Cambria Math"/>
+                </w:rPr>
+                <m:t>)</m:t>
+              </m:r>
+            </m:sub>
+          </m:sSub>
+          <m:r>
+            <w:rPr>
+              <w:rFonts w:ascii="Cambria Math" w:hAnsi="Cambria Math"/>
+            </w:rPr>
+            <m:t>as numCategoria(</m:t>
+          </m:r>
+          <m:sSub>
+            <m:sSubPr>
+              <m:ctrlPr>
+                <w:rPr>
+                  <w:rFonts w:ascii="Cambria Math" w:hAnsi="Cambria Math"/>
+                </w:rPr>
+              </m:ctrlPr>
+            </m:sSubPr>
+            <m:e>
+              <m:r>
+                <w:rPr>
+                  <w:rFonts w:ascii="Cambria Math" w:hAnsi="Cambria Math"/>
+                </w:rPr>
+                <m:t>T</m:t>
+              </m:r>
+            </m:e>
+            <m:sub>
+              <m:r>
+                <w:rPr>
+                  <w:rFonts w:ascii="Cambria Math" w:hAnsi="Cambria Math"/>
+                </w:rPr>
+                <m:t>1</m:t>
+              </m:r>
+            </m:sub>
+          </m:sSub>
+          <m:r>
+            <w:rPr>
+              <w:rFonts w:ascii="Cambria Math" w:hAnsi="Cambria Math"/>
+            </w:rPr>
+            <m:t>)</m:t>
+          </m:r>
+        </m:oMath>
+      </m:oMathPara>
+    </w:p>
+    <w:p>
+      <w:pPr>
+        <w:jc w:val="both"/>
+        <w:rPr>
+          <w:rFonts w:eastAsiaTheme="minorEastAsia"/>
+          <w:sz w:val="32"/>
+        </w:rPr>
+      </w:pPr>
+    </w:p>
+    <w:p>
+      <w:pPr>
+        <w:jc w:val="both"/>
+        <w:rPr>
+          <w:sz w:val="32"/>
+        </w:rPr>
+      </w:pPr>
+      <m:oMathPara>
+        <m:oMath>
+          <m:sSub>
+            <m:sSubPr>
+              <m:ctrlPr>
+                <w:rPr>
+                  <w:rFonts w:ascii="Cambria Math" w:hAnsi="Cambria Math"/>
+                </w:rPr>
+              </m:ctrlPr>
+            </m:sSubPr>
+            <m:e>
+              <m:r>
+                <w:rPr>
+                  <w:rFonts w:ascii="Cambria Math" w:hAnsi="Cambria Math"/>
+                </w:rPr>
+                <m:t>π</m:t>
+              </m:r>
+            </m:e>
+            <m:sub>
+              <m:eqArr>
+                <m:eqArrPr>
+                  <m:ctrlPr>
+                    <w:rPr>
+                      <w:rFonts w:ascii="Cambria Math" w:hAnsi="Cambria Math"/>
+                      <w:i/>
+                    </w:rPr>
+                  </m:ctrlPr>
+                </m:eqArrPr>
+                <m:e>
+                  <m:r>
+                    <w:rPr>
+                      <w:rFonts w:ascii="Cambria Math" w:hAnsi="Cambria Math"/>
+                    </w:rPr>
+                    <m:t>nome</m:t>
+                  </m:r>
+                  <m:r>
+                    <w:rPr>
+                      <w:rFonts w:ascii="Cambria Math" w:hAnsi="Cambria Math"/>
+                    </w:rPr>
+                    <m:t>,</m:t>
+                  </m:r>
+                  <m:ctrlPr>
+                    <w:rPr>
+                      <w:rFonts w:ascii="Cambria Math" w:hAnsi="Cambria Math"/>
+                      <w:i/>
+                      <w:lang w:val="pt-PT"/>
+                    </w:rPr>
+                  </m:ctrlPr>
+                </m:e>
+                <m:e>
+                  <m:r>
+                    <w:rPr>
+                      <w:rFonts w:ascii="Cambria Math" w:hAnsi="Cambria Math"/>
+                      <w:lang w:val="pt-PT"/>
+                    </w:rPr>
+                    <m:t>nif</m:t>
+                  </m:r>
+                  <m:ctrlPr>
+                    <w:rPr>
+                      <w:rFonts w:ascii="Cambria Math" w:hAnsi="Cambria Math"/>
+                      <w:i/>
+                      <w:lang w:val="pt-PT"/>
+                    </w:rPr>
+                  </m:ctrlPr>
+                </m:e>
+              </m:eqArr>
+            </m:sub>
+          </m:sSub>
+          <m:r>
+            <m:rPr>
+              <m:sty m:val="p"/>
+            </m:rPr>
+            <w:rPr>
+              <w:rFonts w:ascii="Cambria Math" w:hAnsi="Cambria Math"/>
+            </w:rPr>
+            <m:t>(</m:t>
+          </m:r>
+          <m:r>
+            <m:rPr>
+              <m:sty m:val="p"/>
+            </m:rPr>
+            <w:rPr>
+              <w:rFonts w:ascii="Cambria Math" w:hAnsi="Cambria Math"/>
+            </w:rPr>
+            <m:t>(</m:t>
+          </m:r>
+          <m:d>
+            <m:dPr>
+              <m:ctrlPr>
+                <w:rPr>
+                  <w:rFonts w:ascii="Cambria Math" w:hAnsi="Cambria Math"/>
+                </w:rPr>
+              </m:ctrlPr>
+            </m:dPr>
+            <m:e>
+              <m:sSub>
+                <m:sSubPr>
+                  <m:ctrlPr>
+                    <w:rPr>
+                      <w:rFonts w:ascii="Cambria Math" w:hAnsi="Cambria Math"/>
+                    </w:rPr>
+                  </m:ctrlPr>
+                </m:sSubPr>
+                <m:e>
+                  <m:r>
+                    <m:rPr>
+                      <m:scr m:val="script"/>
+                    </m:rPr>
+                    <w:rPr>
+                      <w:rFonts w:ascii="Cambria Math" w:hAnsi="Cambria Math"/>
+                      <w:lang w:val="pt-PT"/>
+                    </w:rPr>
+                    <m:t>G</m:t>
+                  </m:r>
+                </m:e>
+                <m:sub>
+                  <m:func>
+                    <m:funcPr>
+                      <m:ctrlPr>
+                        <w:rPr>
+                          <w:rFonts w:ascii="Cambria Math" w:hAnsi="Cambria Math"/>
+                        </w:rPr>
+                      </m:ctrlPr>
+                    </m:funcPr>
+                    <m:fName>
+                      <m:r>
+                        <m:rPr>
+                          <m:sty m:val="p"/>
+                        </m:rPr>
+                        <w:rPr>
+                          <w:rFonts w:ascii="Cambria Math" w:hAnsi="Cambria Math"/>
+                        </w:rPr>
+                        <m:t>max</m:t>
+                      </m:r>
+                    </m:fName>
+                    <m:e>
+                      <m:d>
+                        <m:dPr>
+                          <m:ctrlPr>
+                            <w:rPr>
+                              <w:rFonts w:ascii="Cambria Math" w:hAnsi="Cambria Math"/>
+                              <w:i/>
+                            </w:rPr>
+                          </m:ctrlPr>
+                        </m:dPr>
+                        <m:e>
+                          <m:r>
+                            <w:rPr>
+                              <w:rFonts w:ascii="Cambria Math" w:hAnsi="Cambria Math"/>
+                              <w:lang w:val="pt-PT"/>
+                            </w:rPr>
+                            <m:t>num</m:t>
+                          </m:r>
+                          <m:r>
+                            <w:rPr>
+                              <w:rFonts w:ascii="Cambria Math" w:hAnsi="Cambria Math"/>
+                              <w:lang w:val="pt-PT"/>
+                            </w:rPr>
+                            <m:t>Categoria</m:t>
+                          </m:r>
+                        </m:e>
+                      </m:d>
+                    </m:e>
+                  </m:func>
+                </m:sub>
+              </m:sSub>
+              <m:r>
+                <w:rPr>
+                  <w:rFonts w:ascii="Cambria Math" w:hAnsi="Cambria Math"/>
+                </w:rPr>
+                <m:t>as numCategoria</m:t>
+              </m:r>
+              <m:d>
+                <m:dPr>
+                  <m:ctrlPr>
+                    <w:rPr>
+                      <w:rFonts w:ascii="Cambria Math" w:hAnsi="Cambria Math"/>
+                      <w:i/>
+                    </w:rPr>
+                  </m:ctrlPr>
+                </m:dPr>
+                <m:e>
+                  <m:sSub>
+                    <m:sSubPr>
+                      <m:ctrlPr>
+                        <w:rPr>
+                          <w:rFonts w:ascii="Cambria Math" w:hAnsi="Cambria Math"/>
+                        </w:rPr>
+                      </m:ctrlPr>
+                    </m:sSubPr>
+                    <m:e>
+                      <m:r>
+                        <w:rPr>
+                          <w:rFonts w:ascii="Cambria Math" w:hAnsi="Cambria Math"/>
+                        </w:rPr>
+                        <m:t>T</m:t>
+                      </m:r>
+                    </m:e>
+                    <m:sub>
+                      <m:r>
+                        <w:rPr>
+                          <w:rFonts w:ascii="Cambria Math" w:hAnsi="Cambria Math"/>
+                        </w:rPr>
+                        <m:t>2</m:t>
+                      </m:r>
+                    </m:sub>
+                  </m:sSub>
+                </m:e>
+              </m:d>
+              <m:ctrlPr>
+                <w:rPr>
+                  <w:rFonts w:ascii="Cambria Math" w:hAnsi="Cambria Math"/>
+                  <w:i/>
+                </w:rPr>
+              </m:ctrlPr>
+            </m:e>
+          </m:d>
+          <m:r>
+            <m:rPr>
+              <m:sty m:val="p"/>
+            </m:rPr>
+            <w:rPr>
+              <w:rFonts w:ascii="Cambria Math" w:hAnsi="Cambria Math"/>
+              <w:noProof/>
+              <w:lang w:eastAsia="en-GB"/>
+            </w:rPr>
+            <w:drawing>
+              <wp:inline distT="0" distB="0" distL="0" distR="0" wp14:anchorId="32C85DAE" wp14:editId="4BBEA8A3">
+                <wp:extent cx="245745" cy="217170"/>
+                <wp:effectExtent l="0" t="0" r="8255" b="11430"/>
+                <wp:docPr id="14" name="Picture 14" descr="joinop"/>
+                <wp:cNvGraphicFramePr>
+                  <a:graphicFrameLocks xmlns:a="http://schemas.openxmlformats.org/drawingml/2006/main" noChangeAspect="1"/>
+                </wp:cNvGraphicFramePr>
+                <a:graphic xmlns:a="http://schemas.openxmlformats.org/drawingml/2006/main">
+                  <a:graphicData uri="http://schemas.openxmlformats.org/drawingml/2006/picture">
+                    <pic:pic xmlns:pic="http://schemas.openxmlformats.org/drawingml/2006/picture">
+                      <pic:nvPicPr>
+                        <pic:cNvPr id="0" name="Picture 6" descr="joinop"/>
+                        <pic:cNvPicPr>
+                          <a:picLocks noChangeAspect="1" noChangeArrowheads="1"/>
+                        </pic:cNvPicPr>
+                      </pic:nvPicPr>
+                      <pic:blipFill>
+                        <a:blip r:embed="rId6">
+                          <a:extLst>
+                            <a:ext uri="{28A0092B-C50C-407E-A947-70E740481C1C}">
+                              <a14:useLocalDpi xmlns:a14="http://schemas.microsoft.com/office/drawing/2010/main" val="0"/>
+                            </a:ext>
+                          </a:extLst>
+                        </a:blip>
+                        <a:srcRect/>
+                        <a:stretch>
+                          <a:fillRect/>
+                        </a:stretch>
+                      </pic:blipFill>
+                      <pic:spPr bwMode="auto">
+                        <a:xfrm>
+                          <a:off x="0" y="0"/>
+                          <a:ext cx="245745" cy="217170"/>
+                        </a:xfrm>
+                        <a:prstGeom prst="rect">
+                          <a:avLst/>
+                        </a:prstGeom>
+                        <a:noFill/>
+                        <a:ln>
+                          <a:noFill/>
+                        </a:ln>
+                      </pic:spPr>
+                    </pic:pic>
+                  </a:graphicData>
+                </a:graphic>
+              </wp:inline>
+            </w:drawing>
+          </m:r>
+          <m:sSub>
+            <m:sSubPr>
+              <m:ctrlPr>
+                <w:rPr>
+                  <w:rFonts w:ascii="Cambria Math" w:hAnsi="Cambria Math"/>
+                </w:rPr>
+              </m:ctrlPr>
+            </m:sSubPr>
+            <m:e>
+              <m:r>
+                <w:rPr>
+                  <w:rFonts w:ascii="Cambria Math" w:hAnsi="Cambria Math"/>
+                </w:rPr>
+                <m:t>T</m:t>
+              </m:r>
+            </m:e>
+            <m:sub>
+              <m:r>
+                <w:rPr>
+                  <w:rFonts w:ascii="Cambria Math" w:hAnsi="Cambria Math"/>
+                </w:rPr>
+                <m:t>2</m:t>
+              </m:r>
+            </m:sub>
+          </m:sSub>
+          <m:r>
+            <w:rPr>
+              <w:rFonts w:ascii="Cambria Math" w:hAnsi="Cambria Math"/>
+            </w:rPr>
+            <m:t>)</m:t>
+          </m:r>
+          <m:r>
+            <m:rPr>
+              <m:sty m:val="p"/>
+            </m:rPr>
+            <w:rPr>
+              <w:rFonts w:ascii="Cambria Math" w:hAnsi="Cambria Math"/>
+              <w:noProof/>
+              <w:lang w:eastAsia="en-GB"/>
+            </w:rPr>
+            <w:drawing>
+              <wp:inline distT="0" distB="0" distL="0" distR="0" wp14:anchorId="4B8CFB3B" wp14:editId="7A8EE118">
+                <wp:extent cx="245745" cy="217170"/>
+                <wp:effectExtent l="0" t="0" r="8255" b="11430"/>
+                <wp:docPr id="16" name="Picture 16" descr="joinop"/>
+                <wp:cNvGraphicFramePr>
+                  <a:graphicFrameLocks xmlns:a="http://schemas.openxmlformats.org/drawingml/2006/main" noChangeAspect="1"/>
+                </wp:cNvGraphicFramePr>
+                <a:graphic xmlns:a="http://schemas.openxmlformats.org/drawingml/2006/main">
+                  <a:graphicData uri="http://schemas.openxmlformats.org/drawingml/2006/picture">
+                    <pic:pic xmlns:pic="http://schemas.openxmlformats.org/drawingml/2006/picture">
+                      <pic:nvPicPr>
+                        <pic:cNvPr id="0" name="Picture 6" descr="joinop"/>
+                        <pic:cNvPicPr>
+                          <a:picLocks noChangeAspect="1" noChangeArrowheads="1"/>
+                        </pic:cNvPicPr>
+                      </pic:nvPicPr>
+                      <pic:blipFill>
+                        <a:blip r:embed="rId6">
+                          <a:extLst>
+                            <a:ext uri="{28A0092B-C50C-407E-A947-70E740481C1C}">
+                              <a14:useLocalDpi xmlns:a14="http://schemas.microsoft.com/office/drawing/2010/main" val="0"/>
+                            </a:ext>
+                          </a:extLst>
+                        </a:blip>
+                        <a:srcRect/>
+                        <a:stretch>
+                          <a:fillRect/>
+                        </a:stretch>
+                      </pic:blipFill>
+                      <pic:spPr bwMode="auto">
+                        <a:xfrm>
+                          <a:off x="0" y="0"/>
+                          <a:ext cx="245745" cy="217170"/>
+                        </a:xfrm>
+                        <a:prstGeom prst="rect">
+                          <a:avLst/>
+                        </a:prstGeom>
+                        <a:noFill/>
+                        <a:ln>
+                          <a:noFill/>
+                        </a:ln>
+                      </pic:spPr>
+                    </pic:pic>
+                  </a:graphicData>
+                </a:graphic>
+              </wp:inline>
+            </w:drawing>
+          </m:r>
+          <m:r>
+            <m:rPr>
+              <m:sty m:val="p"/>
+            </m:rPr>
+            <w:rPr>
+              <w:rFonts w:ascii="Cambria Math" w:hAnsi="Cambria Math"/>
+            </w:rPr>
+            <m:t>Fornecedor)</m:t>
+          </m:r>
+        </m:oMath>
+      </m:oMathPara>
+    </w:p>
+    <w:p>
+      <w:pPr>
+        <w:pStyle w:val="p1"/>
+        <w:rPr>
+          <w:rFonts w:ascii="Symbol" w:hAnsi="Symbol"/>
+          <w:b/>
+          <w:sz w:val="32"/>
+        </w:rPr>
+      </w:pPr>
+    </w:p>
+    <w:p>
+      <w:pPr>
+        <w:pStyle w:val="p1"/>
+        <w:rPr>
+          <w:rFonts w:ascii="Calibri" w:hAnsi="Calibri"/>
+          <w:sz w:val="24"/>
+          <w:szCs w:val="24"/>
+          <w:lang w:val="pt-PT"/>
+        </w:rPr>
+      </w:pPr>
+      <w:r>
+        <w:rPr>
+          <w:rFonts w:ascii="Symbol" w:hAnsi="Symbol"/>
+          <w:b/>
+          <w:sz w:val="32"/>
+        </w:rPr>
+        <w:t></w:t>
+      </w:r>
+      <w:r>
+        <w:rPr>
+          <w:rFonts w:ascii="Symbol" w:hAnsi="Symbol"/>
+          <w:b/>
+          <w:sz w:val="32"/>
+        </w:rPr>
+        <w:t></w:t>
+      </w:r>
+      <w:r>
+        <w:rPr>
+          <w:rFonts w:ascii="Calibri" w:hAnsi="Calibri"/>
+          <w:sz w:val="24"/>
+          <w:szCs w:val="24"/>
+          <w:lang w:val="pt-PT"/>
+        </w:rPr>
+        <w:t>Dado o EAN de um produto, apresente o nome e NIF de todos os seus fornecedores</w:t>
+      </w:r>
+    </w:p>
+    <w:p>
+      <w:pPr>
+        <w:pStyle w:val="p1"/>
+        <w:rPr>
+          <w:rFonts w:ascii="Calibri" w:hAnsi="Calibri"/>
+          <w:sz w:val="24"/>
+          <w:szCs w:val="24"/>
+          <w:lang w:val="pt-PT"/>
+        </w:rPr>
+      </w:pPr>
+      <w:r>
+        <w:rPr>
+          <w:rFonts w:ascii="Calibri" w:hAnsi="Calibri"/>
+          <w:sz w:val="24"/>
+          <w:szCs w:val="24"/>
+          <w:lang w:val="pt-PT"/>
+        </w:rPr>
+        <w:lastRenderedPageBreak/>
+        <w:t>(tanto o primário como os secundários).</w:t>
+      </w:r>
+    </w:p>
+    <w:p>
+      <w:pPr>
+        <w:rPr>
+          <w:rFonts w:ascii="Symbol" w:hAnsi="Symbol"/>
+          <w:sz w:val="32"/>
+          <w:lang w:val="pt-PT"/>
+        </w:rPr>
+      </w:pPr>
+    </w:p>
+    <w:p>
+      <w:pPr>
+        <w:rPr>
+          <w:sz w:val="32"/>
+          <w:lang w:val="pt-PT"/>
+        </w:rPr>
+      </w:pPr>
+      <m:oMathPara>
+        <m:oMath>
+          <m:r>
+            <m:rPr>
+              <m:sty m:val="p"/>
+            </m:rPr>
+            <w:rPr>
+              <w:rFonts w:ascii="Cambria Math" w:hAnsi="Cambria Math"/>
+              <w:lang w:val="pt-PT"/>
+            </w:rPr>
+            <m:t xml:space="preserve">C </m:t>
+          </m:r>
+          <m:r>
+            <m:rPr>
+              <m:sty m:val="p"/>
+            </m:rPr>
+            <w:rPr>
+              <w:rFonts w:ascii="Cambria Math" w:hAnsi="Cambria Math"/>
+              <w:lang w:val="pt-PT"/>
+            </w:rPr>
+            <m:t>←ρ</m:t>
+          </m:r>
+          <m:r>
+            <w:rPr>
+              <w:rFonts w:ascii="Cambria Math" w:hAnsi="Cambria Math"/>
+              <w:lang w:val="pt-PT"/>
+            </w:rPr>
+            <m:t>(</m:t>
+          </m:r>
+          <m:r>
+            <w:rPr>
+              <w:rFonts w:ascii="Cambria Math" w:hAnsi="Cambria Math"/>
+            </w:rPr>
+            <m:t>C</m:t>
+          </m:r>
+          <m:r>
+            <w:rPr>
+              <w:rFonts w:ascii="Cambria Math" w:hAnsi="Cambria Math"/>
+              <w:lang w:val="pt-PT"/>
+            </w:rPr>
+            <m:t>(1→</m:t>
+          </m:r>
+          <m:r>
+            <w:rPr>
+              <w:rFonts w:ascii="Cambria Math" w:hAnsi="Cambria Math"/>
+            </w:rPr>
+            <m:t>nomeCategoria</m:t>
+          </m:r>
+          <m:r>
+            <w:rPr>
+              <w:rFonts w:ascii="Cambria Math" w:hAnsi="Cambria Math"/>
+              <w:lang w:val="pt-PT"/>
+            </w:rPr>
+            <m:t>,</m:t>
+          </m:r>
+          <m:r>
+            <w:rPr>
+              <w:rFonts w:ascii="Cambria Math" w:hAnsi="Cambria Math"/>
+            </w:rPr>
+            <m:t>Categoria</m:t>
+          </m:r>
+          <m:r>
+            <w:rPr>
+              <w:rFonts w:ascii="Cambria Math" w:hAnsi="Cambria Math"/>
+              <w:lang w:val="pt-PT"/>
+            </w:rPr>
+            <m:t>_</m:t>
+          </m:r>
+          <m:r>
+            <w:rPr>
+              <w:rFonts w:ascii="Cambria Math" w:hAnsi="Cambria Math"/>
+            </w:rPr>
+            <m:t>Simples</m:t>
+          </m:r>
+          <m:r>
+            <w:rPr>
+              <w:rFonts w:ascii="Cambria Math" w:hAnsi="Cambria Math"/>
+              <w:lang w:val="pt-PT"/>
+            </w:rPr>
+            <m:t>)</m:t>
+          </m:r>
+        </m:oMath>
+      </m:oMathPara>
+    </w:p>
+    <w:p>
+      <w:pPr>
+        <w:rPr>
+          <w:rFonts w:ascii="Symbol" w:hAnsi="Symbol"/>
+          <w:sz w:val="32"/>
+          <w:lang w:val="pt-PT"/>
+        </w:rPr>
+      </w:pPr>
+    </w:p>
+    <w:p>
+      <w:pPr>
+        <w:rPr>
+          <w:sz w:val="32"/>
+          <w:lang w:val="pt-PT"/>
+        </w:rPr>
+      </w:pPr>
+      <m:oMathPara>
+        <m:oMath>
+          <m:sSub>
+            <m:sSubPr>
+              <m:ctrlPr>
+                <w:rPr>
+                  <w:rFonts w:ascii="Cambria Math" w:hAnsi="Cambria Math"/>
+                </w:rPr>
+              </m:ctrlPr>
+            </m:sSubPr>
+            <m:e>
+              <m:r>
+                <w:rPr>
+                  <w:rFonts w:ascii="Cambria Math" w:hAnsi="Cambria Math"/>
+                </w:rPr>
+                <m:t>π</m:t>
+              </m:r>
+            </m:e>
+            <m:sub>
+              <m:eqArr>
+                <m:eqArrPr>
+                  <m:ctrlPr>
+                    <w:rPr>
+                      <w:rFonts w:ascii="Cambria Math" w:hAnsi="Cambria Math"/>
+                      <w:i/>
+                    </w:rPr>
+                  </m:ctrlPr>
+                </m:eqArrPr>
+                <m:e>
+                  <m:r>
+                    <w:rPr>
+                      <w:rFonts w:ascii="Cambria Math" w:hAnsi="Cambria Math"/>
+                    </w:rPr>
+                    <m:t>Fornecedor</m:t>
+                  </m:r>
+                  <m:r>
+                    <w:rPr>
+                      <w:rFonts w:ascii="Cambria Math" w:hAnsi="Cambria Math"/>
+                      <w:lang w:val="pt-PT"/>
+                    </w:rPr>
+                    <m:t>.</m:t>
+                  </m:r>
+                  <m:r>
+                    <w:rPr>
+                      <w:rFonts w:ascii="Cambria Math" w:hAnsi="Cambria Math"/>
+                    </w:rPr>
+                    <m:t>nif</m:t>
+                  </m:r>
+                  <m:r>
+                    <w:rPr>
+                      <w:rFonts w:ascii="Cambria Math" w:hAnsi="Cambria Math"/>
+                      <w:lang w:val="pt-PT"/>
+                    </w:rPr>
+                    <m:t>,</m:t>
+                  </m:r>
+                </m:e>
+                <m:e>
+                  <m:r>
+                    <w:rPr>
+                      <w:rFonts w:ascii="Cambria Math" w:hAnsi="Cambria Math"/>
+                    </w:rPr>
+                    <m:t>Fornecedor</m:t>
+                  </m:r>
+                  <m:r>
+                    <w:rPr>
+                      <w:rFonts w:ascii="Cambria Math" w:hAnsi="Cambria Math"/>
+                      <w:lang w:val="pt-PT"/>
+                    </w:rPr>
+                    <m:t>.</m:t>
+                  </m:r>
+                  <m:r>
+                    <w:rPr>
+                      <w:rFonts w:ascii="Cambria Math" w:hAnsi="Cambria Math"/>
+                    </w:rPr>
+                    <m:t>nomeFornecedor</m:t>
+                  </m:r>
+                </m:e>
+              </m:eqArr>
+            </m:sub>
+          </m:sSub>
+          <m:r>
+            <m:rPr>
+              <m:sty m:val="p"/>
+            </m:rPr>
+            <w:rPr>
+              <w:rFonts w:ascii="Cambria Math" w:hAnsi="Cambria Math"/>
+              <w:lang w:val="pt-PT"/>
+            </w:rPr>
+            <m:t>(</m:t>
+          </m:r>
+          <m:d>
+            <m:dPr>
+              <m:ctrlPr>
+                <w:rPr>
+                  <w:rFonts w:ascii="Cambria Math" w:hAnsi="Cambria Math"/>
+                  <w:lang w:val="pt-PT"/>
+                </w:rPr>
+              </m:ctrlPr>
+            </m:dPr>
+            <m:e>
+              <m:r>
+                <m:rPr>
+                  <m:sty m:val="p"/>
+                </m:rPr>
+                <w:rPr>
+                  <w:rFonts w:ascii="Cambria Math" w:hAnsi="Cambria Math"/>
+                  <w:lang w:val="pt-PT"/>
+                </w:rPr>
+                <m:t>Fornecedor</m:t>
+              </m:r>
+              <m:r>
+                <m:rPr>
+                  <m:sty m:val="p"/>
+                </m:rPr>
+                <w:rPr>
+                  <w:rFonts w:ascii="Cambria Math" w:hAnsi="Cambria Math"/>
+                  <w:noProof/>
+                  <w:lang w:eastAsia="en-GB"/>
+                </w:rPr>
+                <w:drawing>
+                  <wp:inline distT="0" distB="0" distL="0" distR="0" wp14:anchorId="12E8E2F0" wp14:editId="0B56D91F">
+                    <wp:extent cx="245745" cy="217170"/>
+                    <wp:effectExtent l="0" t="0" r="8255" b="11430"/>
+                    <wp:docPr id="5" name="Picture 5" descr="joinop"/>
+                    <wp:cNvGraphicFramePr>
+                      <a:graphicFrameLocks xmlns:a="http://schemas.openxmlformats.org/drawingml/2006/main" noChangeAspect="1"/>
+                    </wp:cNvGraphicFramePr>
+                    <a:graphic xmlns:a="http://schemas.openxmlformats.org/drawingml/2006/main">
+                      <a:graphicData uri="http://schemas.openxmlformats.org/drawingml/2006/picture">
+                        <pic:pic xmlns:pic="http://schemas.openxmlformats.org/drawingml/2006/picture">
+                          <pic:nvPicPr>
+                            <pic:cNvPr id="0" name="Picture 6" descr="joinop"/>
+                            <pic:cNvPicPr>
+                              <a:picLocks noChangeAspect="1" noChangeArrowheads="1"/>
+                            </pic:cNvPicPr>
+                          </pic:nvPicPr>
+                          <pic:blipFill>
+                            <a:blip r:embed="rId6">
+                              <a:extLst>
+                                <a:ext uri="{28A0092B-C50C-407E-A947-70E740481C1C}">
+                                  <a14:useLocalDpi xmlns:a14="http://schemas.microsoft.com/office/drawing/2010/main" val="0"/>
+                                </a:ext>
+                              </a:extLst>
+                            </a:blip>
+                            <a:srcRect/>
+                            <a:stretch>
+                              <a:fillRect/>
+                            </a:stretch>
+                          </pic:blipFill>
+                          <pic:spPr bwMode="auto">
+                            <a:xfrm>
+                              <a:off x="0" y="0"/>
+                              <a:ext cx="245745" cy="217170"/>
+                            </a:xfrm>
+                            <a:prstGeom prst="rect">
+                              <a:avLst/>
+                            </a:prstGeom>
+                            <a:noFill/>
+                            <a:ln>
+                              <a:noFill/>
+                            </a:ln>
+                          </pic:spPr>
+                        </pic:pic>
+                      </a:graphicData>
+                    </a:graphic>
+                  </wp:inline>
+                </w:drawing>
+              </m:r>
+              <m:r>
+                <m:rPr>
+                  <m:sty m:val="p"/>
+                </m:rPr>
+                <w:rPr>
+                  <w:rFonts w:ascii="Cambria Math" w:hAnsi="Cambria Math"/>
+                  <w:lang w:val="pt-PT"/>
+                </w:rPr>
+                <m:t xml:space="preserve"> Produto</m:t>
+              </m:r>
+            </m:e>
+          </m:d>
+          <m:r>
+            <w:rPr>
+              <w:rFonts w:ascii="Cambria Math" w:hAnsi="Cambria Math"/>
+              <w:lang w:val="pt-PT"/>
+            </w:rPr>
+            <m:t>÷C</m:t>
+          </m:r>
+          <m:r>
+            <w:rPr>
+              <w:rFonts w:ascii="Cambria Math" w:hAnsi="Cambria Math"/>
+              <w:lang w:val="pt-PT"/>
+            </w:rPr>
+            <m:t>)</m:t>
+          </m:r>
+        </m:oMath>
+      </m:oMathPara>
+    </w:p>
+    <w:p>
+      <w:pPr>
+        <w:rPr>
+          <w:sz w:val="32"/>
+          <w:lang w:val="pt-PT"/>
+        </w:rPr>
+      </w:pPr>
+    </w:p>
+    <w:p>
+      <w:pPr>
+        <w:rPr>
+          <w:sz w:val="32"/>
+          <w:lang w:val="pt-PT"/>
+        </w:rPr>
+      </w:pPr>
+    </w:p>
+    <w:p>
+      <w:pPr>
+        <w:rPr>
+          <w:sz w:val="32"/>
+          <w:lang w:val="pt-PT"/>
+        </w:rPr>
+      </w:pPr>
+    </w:p>
+    <w:p>
+      <w:pPr>
+        <w:rPr>
+          <w:sz w:val="32"/>
+          <w:lang w:val="pt-PT"/>
+        </w:rPr>
+      </w:pPr>
+    </w:p>
+    <w:p>
+      <w:pPr>
+        <w:rPr>
+          <w:sz w:val="32"/>
+          <w:lang w:val="pt-PT"/>
+        </w:rPr>
+      </w:pPr>
+    </w:p>
+    <w:p>
+      <w:pPr>
+        <w:pStyle w:val="p1"/>
+        <w:rPr>
+          <w:rFonts w:ascii="Calibri" w:hAnsi="Calibri"/>
+          <w:sz w:val="24"/>
+          <w:szCs w:val="24"/>
+          <w:lang w:val="pt-PT"/>
+        </w:rPr>
+      </w:pPr>
+      <w:r>
+        <w:rPr>
+          <w:rFonts w:ascii="Symbol" w:hAnsi="Symbol"/>
+          <w:b/>
+          <w:sz w:val="32"/>
+          <w:lang w:val="pt-PT"/>
+        </w:rPr>
+        <w:t></w:t>
+      </w:r>
+      <w:r>
+        <w:rPr>
+          <w:rFonts w:ascii="Symbol" w:hAnsi="Symbol"/>
+          <w:b/>
+          <w:sz w:val="32"/>
+        </w:rPr>
+        <w:t></w:t>
+      </w:r>
+      <w:r>
+        <w:rPr>
+          <w:rFonts w:ascii="Calibri" w:hAnsi="Calibri"/>
+          <w:sz w:val="24"/>
+          <w:szCs w:val="24"/>
+          <w:lang w:val="pt-PT"/>
+        </w:rPr>
+        <w:t>Liste os corredores que contêm produtos de todos os fornecedores primários que não são fornecedores secundários de nenhum produto.</w:t>
+      </w:r>
+    </w:p>
+    <w:p>
+      <w:pPr>
+        <w:rPr>
+          <w:rFonts w:ascii="Symbol" w:hAnsi="Symbol"/>
+          <w:sz w:val="32"/>
+          <w:lang w:val="pt-PT"/>
+        </w:rPr>
+      </w:pPr>
+    </w:p>
+    <w:p>
+      <w:pPr>
+        <w:rPr>
+          <w:sz w:val="32"/>
+        </w:rPr>
+      </w:pPr>
+      <m:oMathPara>
+        <m:oMath>
+          <m:sSub>
+            <m:sSubPr>
+              <m:ctrlPr>
+                <w:rPr>
+                  <w:rFonts w:ascii="Cambria Math" w:hAnsi="Cambria Math"/>
+                </w:rPr>
+              </m:ctrlPr>
+            </m:sSubPr>
+            <m:e>
+              <m:r>
+                <w:rPr>
+                  <w:rFonts w:ascii="Cambria Math" w:hAnsi="Cambria Math"/>
+                </w:rPr>
+                <m:t>π</m:t>
+              </m:r>
+            </m:e>
+            <m:sub>
+              <m:r>
+                <w:rPr>
+                  <w:rFonts w:ascii="Cambria Math" w:hAnsi="Cambria Math"/>
+                </w:rPr>
+                <m:t>Corredor</m:t>
+              </m:r>
+              <m:r>
+                <w:rPr>
+                  <w:rFonts w:ascii="Cambria Math" w:hAnsi="Cambria Math"/>
+                  <w:lang w:val="pt-PT"/>
+                </w:rPr>
+                <m:t>.</m:t>
+              </m:r>
+              <m:r>
+                <w:rPr>
+                  <w:rFonts w:ascii="Cambria Math" w:hAnsi="Cambria Math"/>
+                </w:rPr>
+                <m:t>nro</m:t>
+              </m:r>
+            </m:sub>
+          </m:sSub>
+          <m:r>
+            <m:rPr>
+              <m:sty m:val="p"/>
+            </m:rPr>
+            <w:rPr>
+              <w:rFonts w:ascii="Cambria Math" w:hAnsi="Cambria Math"/>
+            </w:rPr>
+            <m:t>(</m:t>
+          </m:r>
+          <m:d>
+            <m:dPr>
+              <m:ctrlPr>
+                <w:rPr>
+                  <w:rFonts w:ascii="Cambria Math" w:hAnsi="Cambria Math"/>
+                  <w:lang w:val="pt-PT"/>
+                </w:rPr>
+              </m:ctrlPr>
+            </m:dPr>
+            <m:e>
+              <m:r>
+                <m:rPr>
+                  <m:sty m:val="p"/>
+                </m:rPr>
+                <w:rPr>
+                  <w:rFonts w:ascii="Cambria Math" w:hAnsi="Cambria Math"/>
+                </w:rPr>
+                <m:t>Corredor</m:t>
+              </m:r>
+              <m:r>
+                <m:rPr>
+                  <m:sty m:val="p"/>
+                </m:rPr>
+                <w:rPr>
+                  <w:rFonts w:ascii="Cambria Math" w:hAnsi="Cambria Math"/>
+                  <w:noProof/>
+                  <w:lang w:eastAsia="en-GB"/>
+                </w:rPr>
+                <w:drawing>
+                  <wp:inline distT="0" distB="0" distL="0" distR="0" wp14:anchorId="438F454E" wp14:editId="6A6292C8">
+                    <wp:extent cx="245745" cy="217170"/>
+                    <wp:effectExtent l="0" t="0" r="8255" b="11430"/>
+                    <wp:docPr id="7" name="Picture 7" descr="joinop"/>
+                    <wp:cNvGraphicFramePr>
+                      <a:graphicFrameLocks xmlns:a="http://schemas.openxmlformats.org/drawingml/2006/main" noChangeAspect="1"/>
+                    </wp:cNvGraphicFramePr>
+                    <a:graphic xmlns:a="http://schemas.openxmlformats.org/drawingml/2006/main">
+                      <a:graphicData uri="http://schemas.openxmlformats.org/drawingml/2006/picture">
+                        <pic:pic xmlns:pic="http://schemas.openxmlformats.org/drawingml/2006/picture">
+                          <pic:nvPicPr>
+                            <pic:cNvPr id="0" name="Picture 6" descr="joinop"/>
+                            <pic:cNvPicPr>
+                              <a:picLocks noChangeAspect="1" noChangeArrowheads="1"/>
+                            </pic:cNvPicPr>
+                          </pic:nvPicPr>
+                          <pic:blipFill>
+                            <a:blip r:embed="rId6">
+                              <a:extLst>
+                                <a:ext uri="{28A0092B-C50C-407E-A947-70E740481C1C}">
+                                  <a14:useLocalDpi xmlns:a14="http://schemas.microsoft.com/office/drawing/2010/main" val="0"/>
+                                </a:ext>
+                              </a:extLst>
+                            </a:blip>
+                            <a:srcRect/>
+                            <a:stretch>
+                              <a:fillRect/>
+                            </a:stretch>
+                          </pic:blipFill>
+                          <pic:spPr bwMode="auto">
+                            <a:xfrm>
+                              <a:off x="0" y="0"/>
+                              <a:ext cx="245745" cy="217170"/>
+                            </a:xfrm>
+                            <a:prstGeom prst="rect">
+                              <a:avLst/>
+                            </a:prstGeom>
+                            <a:noFill/>
+                            <a:ln>
+                              <a:noFill/>
+                            </a:ln>
+                          </pic:spPr>
+                        </pic:pic>
+                      </a:graphicData>
+                    </a:graphic>
+                  </wp:inline>
+                </w:drawing>
+              </m:r>
+              <m:r>
+                <m:rPr>
+                  <m:sty m:val="p"/>
+                </m:rPr>
+                <w:rPr>
+                  <w:rFonts w:ascii="Cambria Math" w:hAnsi="Cambria Math"/>
+                </w:rPr>
+                <m:t xml:space="preserve"> </m:t>
+              </m:r>
+              <m:r>
+                <m:rPr>
+                  <m:sty m:val="p"/>
+                </m:rPr>
+                <w:rPr>
+                  <w:rFonts w:ascii="Cambria Math" w:hAnsi="Cambria Math"/>
+                </w:rPr>
+                <m:t>Prateleira</m:t>
+              </m:r>
+              <m:r>
+                <m:rPr>
+                  <m:sty m:val="p"/>
+                </m:rPr>
+                <w:rPr>
+                  <w:rFonts w:ascii="Cambria Math" w:hAnsi="Cambria Math"/>
+                  <w:noProof/>
+                  <w:lang w:eastAsia="en-GB"/>
+                </w:rPr>
+                <w:drawing>
+                  <wp:inline distT="0" distB="0" distL="0" distR="0" wp14:anchorId="70A14B2D" wp14:editId="76CDF215">
+                    <wp:extent cx="245745" cy="217170"/>
+                    <wp:effectExtent l="0" t="0" r="8255" b="11430"/>
+                    <wp:docPr id="9" name="Picture 9" descr="joinop"/>
+                    <wp:cNvGraphicFramePr>
+                      <a:graphicFrameLocks xmlns:a="http://schemas.openxmlformats.org/drawingml/2006/main" noChangeAspect="1"/>
+                    </wp:cNvGraphicFramePr>
+                    <a:graphic xmlns:a="http://schemas.openxmlformats.org/drawingml/2006/main">
+                      <a:graphicData uri="http://schemas.openxmlformats.org/drawingml/2006/picture">
+                        <pic:pic xmlns:pic="http://schemas.openxmlformats.org/drawingml/2006/picture">
+                          <pic:nvPicPr>
+                            <pic:cNvPr id="0" name="Picture 6" descr="joinop"/>
+                            <pic:cNvPicPr>
+                              <a:picLocks noChangeAspect="1" noChangeArrowheads="1"/>
+                            </pic:cNvPicPr>
+                          </pic:nvPicPr>
+                          <pic:blipFill>
+                            <a:blip r:embed="rId6">
+                              <a:extLst>
+                                <a:ext uri="{28A0092B-C50C-407E-A947-70E740481C1C}">
+                                  <a14:useLocalDpi xmlns:a14="http://schemas.microsoft.com/office/drawing/2010/main" val="0"/>
+                                </a:ext>
+                              </a:extLst>
+                            </a:blip>
+                            <a:srcRect/>
+                            <a:stretch>
+                              <a:fillRect/>
+                            </a:stretch>
+                          </pic:blipFill>
+                          <pic:spPr bwMode="auto">
+                            <a:xfrm>
+                              <a:off x="0" y="0"/>
+                              <a:ext cx="245745" cy="217170"/>
+                            </a:xfrm>
+                            <a:prstGeom prst="rect">
+                              <a:avLst/>
+                            </a:prstGeom>
+                            <a:noFill/>
+                            <a:ln>
+                              <a:noFill/>
+                            </a:ln>
+                          </pic:spPr>
+                        </pic:pic>
+                      </a:graphicData>
+                    </a:graphic>
+                  </wp:inline>
+                </w:drawing>
+              </m:r>
+              <m:r>
+                <m:rPr>
+                  <m:sty m:val="p"/>
+                </m:rPr>
+                <w:rPr>
+                  <w:rFonts w:ascii="Cambria Math" w:hAnsi="Cambria Math"/>
+                </w:rPr>
+                <m:t xml:space="preserve"> </m:t>
+              </m:r>
+              <m:r>
+                <m:rPr>
+                  <m:sty m:val="p"/>
+                </m:rPr>
+                <w:rPr>
+                  <w:rFonts w:ascii="Cambria Math" w:hAnsi="Cambria Math"/>
+                </w:rPr>
+                <m:t>Planograma</m:t>
+              </m:r>
+              <m:r>
+                <m:rPr>
+                  <m:sty m:val="p"/>
+                </m:rPr>
+                <w:rPr>
+                  <w:rFonts w:ascii="Cambria Math" w:hAnsi="Cambria Math"/>
+                  <w:noProof/>
+                  <w:lang w:eastAsia="en-GB"/>
+                </w:rPr>
+                <w:drawing>
+                  <wp:inline distT="0" distB="0" distL="0" distR="0" wp14:anchorId="2E625CA7" wp14:editId="0E893ECC">
+                    <wp:extent cx="245745" cy="217170"/>
+                    <wp:effectExtent l="0" t="0" r="8255" b="11430"/>
+                    <wp:docPr id="10" name="Picture 10" descr="joinop"/>
+                    <wp:cNvGraphicFramePr>
+                      <a:graphicFrameLocks xmlns:a="http://schemas.openxmlformats.org/drawingml/2006/main" noChangeAspect="1"/>
+                    </wp:cNvGraphicFramePr>
+                    <a:graphic xmlns:a="http://schemas.openxmlformats.org/drawingml/2006/main">
+                      <a:graphicData uri="http://schemas.openxmlformats.org/drawingml/2006/picture">
+                        <pic:pic xmlns:pic="http://schemas.openxmlformats.org/drawingml/2006/picture">
+                          <pic:nvPicPr>
+                            <pic:cNvPr id="0" name="Picture 6" descr="joinop"/>
+                            <pic:cNvPicPr>
+                              <a:picLocks noChangeAspect="1" noChangeArrowheads="1"/>
+                            </pic:cNvPicPr>
+                          </pic:nvPicPr>
+                          <pic:blipFill>
+                            <a:blip r:embed="rId6">
+                              <a:extLst>
+                                <a:ext uri="{28A0092B-C50C-407E-A947-70E740481C1C}">
+                                  <a14:useLocalDpi xmlns:a14="http://schemas.microsoft.com/office/drawing/2010/main" val="0"/>
+                                </a:ext>
+                              </a:extLst>
+                            </a:blip>
+                            <a:srcRect/>
+                            <a:stretch>
+                              <a:fillRect/>
+                            </a:stretch>
+                          </pic:blipFill>
+                          <pic:spPr bwMode="auto">
+                            <a:xfrm>
+                              <a:off x="0" y="0"/>
+                              <a:ext cx="245745" cy="217170"/>
+                            </a:xfrm>
+                            <a:prstGeom prst="rect">
+                              <a:avLst/>
+                            </a:prstGeom>
+                            <a:noFill/>
+                            <a:ln>
+                              <a:noFill/>
+                            </a:ln>
+                          </pic:spPr>
+                        </pic:pic>
+                      </a:graphicData>
+                    </a:graphic>
+                  </wp:inline>
+                </w:drawing>
+              </m:r>
+              <m:r>
+                <m:rPr>
+                  <m:sty m:val="p"/>
+                </m:rPr>
+                <w:rPr>
+                  <w:rFonts w:ascii="Cambria Math" w:hAnsi="Cambria Math"/>
+                </w:rPr>
+                <m:t xml:space="preserve"> </m:t>
+              </m:r>
+              <m:r>
+                <m:rPr>
+                  <m:sty m:val="p"/>
+                </m:rPr>
+                <w:rPr>
+                  <w:rFonts w:ascii="Cambria Math" w:hAnsi="Cambria Math"/>
+                </w:rPr>
+                <m:t>Produto</m:t>
+              </m:r>
+            </m:e>
+          </m:d>
+          <m:r>
+            <w:rPr>
+              <w:rFonts w:ascii="Cambria Math" w:hAnsi="Cambria Math"/>
+            </w:rPr>
+            <m:t>÷</m:t>
+          </m:r>
+          <m:r>
+            <w:rPr>
+              <w:rFonts w:ascii="Cambria Math" w:hAnsi="Cambria Math"/>
+            </w:rPr>
+            <m:t>(</m:t>
+          </m:r>
+          <m:sSub>
+            <m:sSubPr>
+              <m:ctrlPr>
+                <w:rPr>
+                  <w:rFonts w:ascii="Cambria Math" w:hAnsi="Cambria Math"/>
+                </w:rPr>
+              </m:ctrlPr>
+            </m:sSubPr>
+            <m:e>
+              <m:r>
+                <w:rPr>
+                  <w:rFonts w:ascii="Cambria Math" w:hAnsi="Cambria Math"/>
+                </w:rPr>
+                <m:t>π</m:t>
+              </m:r>
+            </m:e>
+            <m:sub>
+              <m:r>
+                <w:rPr>
+                  <w:rFonts w:ascii="Cambria Math" w:hAnsi="Cambria Math"/>
+                </w:rPr>
+                <m:t>nif</m:t>
+              </m:r>
+            </m:sub>
+          </m:sSub>
+          <m:d>
+            <m:dPr>
+              <m:ctrlPr>
+                <w:rPr>
+                  <w:rFonts w:ascii="Cambria Math" w:hAnsi="Cambria Math"/>
+                  <w:i/>
+                  <w:lang w:val="pt-PT"/>
+                </w:rPr>
+              </m:ctrlPr>
+            </m:dPr>
+            <m:e>
+              <m:r>
+                <w:rPr>
+                  <w:rFonts w:ascii="Cambria Math" w:hAnsi="Cambria Math"/>
+                </w:rPr>
+                <m:t>Fornecedor</m:t>
+              </m:r>
+            </m:e>
+          </m:d>
+          <m:r>
+            <w:rPr>
+              <w:rFonts w:ascii="Cambria Math" w:hAnsi="Cambria Math"/>
+            </w:rPr>
+            <m:t>-</m:t>
+          </m:r>
+          <m:sSub>
+            <m:sSubPr>
+              <m:ctrlPr>
+                <w:rPr>
+                  <w:rFonts w:ascii="Cambria Math" w:hAnsi="Cambria Math"/>
+                </w:rPr>
+              </m:ctrlPr>
+            </m:sSubPr>
+            <m:e>
+              <m:r>
+                <w:rPr>
+                  <w:rFonts w:ascii="Cambria Math" w:hAnsi="Cambria Math"/>
+                </w:rPr>
+                <m:t>π</m:t>
+              </m:r>
+            </m:e>
+            <m:sub>
+              <m:r>
+                <w:rPr>
+                  <w:rFonts w:ascii="Cambria Math" w:hAnsi="Cambria Math"/>
+                </w:rPr>
+                <m:t>nif</m:t>
+              </m:r>
+            </m:sub>
+          </m:sSub>
+          <m:r>
+            <w:rPr>
+              <w:rFonts w:ascii="Cambria Math" w:hAnsi="Cambria Math"/>
+            </w:rPr>
+            <m:t>(</m:t>
+          </m:r>
+          <m:r>
+            <w:rPr>
+              <w:rFonts w:ascii="Cambria Math" w:hAnsi="Cambria Math"/>
+            </w:rPr>
+            <m:t>Fornecedor_Secundario</m:t>
+          </m:r>
+          <m:r>
+            <w:rPr>
+              <w:rFonts w:ascii="Cambria Math" w:hAnsi="Cambria Math"/>
+            </w:rPr>
+            <m:t>)</m:t>
+          </m:r>
+          <m:r>
+            <w:rPr>
+              <w:rFonts w:ascii="Cambria Math" w:hAnsi="Cambria Math"/>
+            </w:rPr>
+            <m:t>)</m:t>
+          </m:r>
+          <m:r>
+            <w:rPr>
+              <w:rFonts w:ascii="Cambria Math" w:hAnsi="Cambria Math"/>
+            </w:rPr>
+            <m:t>)</m:t>
+          </m:r>
+        </m:oMath>
+      </m:oMathPara>
     </w:p>
     <w:p>
       <w:pPr>

</xml_diff>

<commit_message>
Coisas corrigidas, e commit de quando nos aprecebemos que a notcao do relacional esta errada
</commit_message>
<xml_diff>
--- a/parte 2/relatorio/rel.docx
+++ b/parte 2/relatorio/rel.docx
@@ -33,7 +33,15 @@
           <w:sz w:val="36"/>
           <w:lang w:val="pt-PT"/>
         </w:rPr>
-        <w:t>, 1º Entrega</w:t>
+        <w:t>, 2</w:t>
+      </w:r>
+      <w:r>
+        <w:rPr>
+          <w:rFonts w:ascii="Arial Rounded MT Bold" w:hAnsi="Arial Rounded MT Bold" w:cs="Apple Chancery"/>
+          <w:sz w:val="36"/>
+          <w:lang w:val="pt-PT"/>
+        </w:rPr>
+        <w:t>º Entrega</w:t>
       </w:r>
     </w:p>
     <w:p>
@@ -338,7 +346,14 @@
           <w:sz w:val="32"/>
           <w:lang w:val="pt-PT"/>
         </w:rPr>
-        <w:t>, 34% - 10 Horas</w:t>
+        <w:t>, 33% - 8</w:t>
+      </w:r>
+      <w:r>
+        <w:rPr>
+          <w:sz w:val="32"/>
+          <w:lang w:val="pt-PT"/>
+        </w:rPr>
+        <w:t xml:space="preserve"> Horas</w:t>
       </w:r>
     </w:p>
     <w:p>
@@ -380,7 +395,14 @@
           <w:sz w:val="32"/>
           <w:lang w:val="pt-PT"/>
         </w:rPr>
-        <w:t>, 33% - 9 Horas</w:t>
+        <w:t>, 34% - 9</w:t>
+      </w:r>
+      <w:r>
+        <w:rPr>
+          <w:sz w:val="32"/>
+          <w:lang w:val="pt-PT"/>
+        </w:rPr>
+        <w:t xml:space="preserve"> Horas</w:t>
       </w:r>
     </w:p>
     <w:p>
@@ -422,7 +444,14 @@
           <w:sz w:val="32"/>
           <w:lang w:val="pt-PT"/>
         </w:rPr>
-        <w:t>, 33% - 9 Horas</w:t>
+        <w:t>, 33% - 8</w:t>
+      </w:r>
+      <w:r>
+        <w:rPr>
+          <w:sz w:val="32"/>
+          <w:lang w:val="pt-PT"/>
+        </w:rPr>
+        <w:t xml:space="preserve"> Horas</w:t>
       </w:r>
     </w:p>
     <w:p>
@@ -1727,61 +1756,21 @@
         <w:rPr>
           <w:lang w:val="pt-PT"/>
         </w:rPr>
-        <w:t xml:space="preserve">    NOTNULL(</w:t>
+        <w:t xml:space="preserve">    </w:t>
       </w:r>
       <w:proofErr w:type="spellStart"/>
       <w:r>
         <w:rPr>
           <w:lang w:val="pt-PT"/>
         </w:rPr>
-        <w:t>nif_prim</w:t>
+        <w:t>nomeCategoria</w:t>
       </w:r>
       <w:proofErr w:type="spellEnd"/>
       <w:r>
         <w:rPr>
           <w:lang w:val="pt-PT"/>
         </w:rPr>
-        <w:t>)</w:t>
-      </w:r>
-    </w:p>
-    <w:p>
-      <w:pPr>
-        <w:rPr>
-          <w:lang w:val="pt-PT"/>
-        </w:rPr>
-      </w:pPr>
-      <w:r>
-        <w:rPr>
-          <w:lang w:val="pt-PT"/>
-        </w:rPr>
-        <w:t xml:space="preserve">    </w:t>
-      </w:r>
-      <w:proofErr w:type="spellStart"/>
-      <w:r>
-        <w:rPr>
-          <w:lang w:val="pt-PT"/>
-        </w:rPr>
-        <w:t>nomeCategoria</w:t>
-      </w:r>
-      <w:proofErr w:type="spellEnd"/>
-      <w:r>
-        <w:rPr>
-          <w:lang w:val="pt-PT"/>
-        </w:rPr>
         <w:t>: FK CATEGORIA(nome)</w:t>
-      </w:r>
-    </w:p>
-    <w:p>
-      <w:pPr>
-        <w:rPr>
-          <w:lang w:val="pt-PT"/>
-        </w:rPr>
-      </w:pPr>
-      <w:r>
-        <w:rPr>
-          <w:lang w:val="pt-PT"/>
-        </w:rPr>
-        <w:t xml:space="preserve">    NOTNULL(nome)</w:t>
       </w:r>
     </w:p>
     <w:p>
@@ -2108,7 +2097,6 @@
         <w:rPr>
           <w:lang w:val="pt-PT"/>
         </w:rPr>
-        <w:lastRenderedPageBreak/>
         <w:t xml:space="preserve">    lado: </w:t>
       </w:r>
       <w:r>
@@ -2517,7 +2505,15 @@
         <w:rPr>
           <w:lang w:val="pt-PT"/>
         </w:rPr>
-        <w:t>K PLANOGRAMA(lado)</w:t>
+        <w:t>K PLANOG</w:t>
+      </w:r>
+      <w:bookmarkStart w:id="0" w:name="_GoBack"/>
+      <w:bookmarkEnd w:id="0"/>
+      <w:r>
+        <w:rPr>
+          <w:lang w:val="pt-PT"/>
+        </w:rPr>
+        <w:t>RAMA(lado)</w:t>
       </w:r>
     </w:p>
     <w:p>
@@ -2822,7 +2818,6 @@
           <w:sz w:val="32"/>
           <w:lang w:val="pt-PT"/>
         </w:rPr>
-        <w:lastRenderedPageBreak/>
         <w:t>Álgebra Relacional</w:t>
       </w:r>
     </w:p>
@@ -2899,18 +2894,7 @@
           <w:szCs w:val="24"/>
           <w:lang w:val="pt-PT"/>
         </w:rPr>
-        <w:t>unidades, depois de dia 1</w:t>
-      </w:r>
-      <w:bookmarkStart w:id="0" w:name="_GoBack"/>
-      <w:bookmarkEnd w:id="0"/>
-      <w:r>
-        <w:rPr>
-          <w:rFonts w:ascii="Calibri" w:hAnsi="Calibri"/>
-          <w:sz w:val="24"/>
-          <w:szCs w:val="24"/>
-          <w:lang w:val="pt-PT"/>
-        </w:rPr>
-        <w:t>0/1/2017 da categoria “Fruta”.</w:t>
+        <w:t>unidades, depois de dia 10/1/2017 da categoria “Fruta”.</w:t>
       </w:r>
     </w:p>
     <w:p>
@@ -3501,6 +3485,19 @@
                             <w:rPr>
                               <w:rFonts w:ascii="Cambria Math" w:hAnsi="Cambria Math"/>
                             </w:rPr>
+                            <m:t>Produto</m:t>
+                          </m:r>
+                          <m:r>
+                            <w:rPr>
+                              <w:rFonts w:ascii="Cambria Math" w:hAnsi="Cambria Math"/>
+                              <w:lang w:val="pt-PT"/>
+                            </w:rPr>
+                            <m:t>.</m:t>
+                          </m:r>
+                          <m:r>
+                            <w:rPr>
+                              <w:rFonts w:ascii="Cambria Math" w:hAnsi="Cambria Math"/>
+                            </w:rPr>
                             <m:t>ean</m:t>
                           </m:r>
                           <m:r>
@@ -3532,20 +3529,85 @@
                             <w:rPr>
                               <w:rFonts w:ascii="Cambria Math" w:hAnsi="Cambria Math"/>
                             </w:rPr>
-                            <m:t>Fornecedor</m:t>
+                            <m:t>Produto</m:t>
                           </m:r>
                           <m:r>
                             <w:rPr>
                               <w:rFonts w:ascii="Cambria Math" w:hAnsi="Cambria Math"/>
                               <w:lang w:val="pt-PT"/>
                             </w:rPr>
-                            <m:t>_</m:t>
+                            <m:t xml:space="preserve"> </m:t>
+                          </m:r>
+                          <m:r>
+                            <m:rPr>
+                              <m:sty m:val="p"/>
+                            </m:rPr>
+                            <w:rPr>
+                              <w:rFonts w:ascii="Cambria Math" w:hAnsi="Cambria Math"/>
+                              <w:noProof/>
+                              <w:lang w:eastAsia="en-GB"/>
+                            </w:rPr>
+                            <w:drawing>
+                              <wp:inline distT="0" distB="0" distL="0" distR="0" wp14:anchorId="243CFE86" wp14:editId="52FD1B58">
+                                <wp:extent cx="245745" cy="217170"/>
+                                <wp:effectExtent l="0" t="0" r="8255" b="11430"/>
+                                <wp:docPr id="2" name="Picture 2" descr="joinop"/>
+                                <wp:cNvGraphicFramePr>
+                                  <a:graphicFrameLocks xmlns:a="http://schemas.openxmlformats.org/drawingml/2006/main" noChangeAspect="1"/>
+                                </wp:cNvGraphicFramePr>
+                                <a:graphic xmlns:a="http://schemas.openxmlformats.org/drawingml/2006/main">
+                                  <a:graphicData uri="http://schemas.openxmlformats.org/drawingml/2006/picture">
+                                    <pic:pic xmlns:pic="http://schemas.openxmlformats.org/drawingml/2006/picture">
+                                      <pic:nvPicPr>
+                                        <pic:cNvPr id="0" name="Picture 6" descr="joinop"/>
+                                        <pic:cNvPicPr>
+                                          <a:picLocks noChangeAspect="1" noChangeArrowheads="1"/>
+                                        </pic:cNvPicPr>
+                                      </pic:nvPicPr>
+                                      <pic:blipFill>
+                                        <a:blip r:embed="rId6">
+                                          <a:extLst>
+                                            <a:ext uri="{28A0092B-C50C-407E-A947-70E740481C1C}">
+                                              <a14:useLocalDpi xmlns:a14="http://schemas.microsoft.com/office/drawing/2010/main" val="0"/>
+                                            </a:ext>
+                                          </a:extLst>
+                                        </a:blip>
+                                        <a:srcRect/>
+                                        <a:stretch>
+                                          <a:fillRect/>
+                                        </a:stretch>
+                                      </pic:blipFill>
+                                      <pic:spPr bwMode="auto">
+                                        <a:xfrm>
+                                          <a:off x="0" y="0"/>
+                                          <a:ext cx="245745" cy="217170"/>
+                                        </a:xfrm>
+                                        <a:prstGeom prst="rect">
+                                          <a:avLst/>
+                                        </a:prstGeom>
+                                        <a:noFill/>
+                                        <a:ln>
+                                          <a:noFill/>
+                                        </a:ln>
+                                      </pic:spPr>
+                                    </pic:pic>
+                                  </a:graphicData>
+                                </a:graphic>
+                              </wp:inline>
+                            </w:drawing>
+                          </m:r>
+                          <m:r>
+                            <w:rPr>
+                              <w:rFonts w:ascii="Cambria Math" w:hAnsi="Cambria Math"/>
+                              <w:lang w:val="pt-PT"/>
+                            </w:rPr>
+                            <m:t xml:space="preserve"> </m:t>
                           </m:r>
                           <m:r>
                             <w:rPr>
                               <w:rFonts w:ascii="Cambria Math" w:hAnsi="Cambria Math"/>
                             </w:rPr>
-                            <m:t>Principal</m:t>
+                            <m:t>Fornecedor</m:t>
                           </m:r>
                         </m:e>
                       </m:d>
@@ -3739,21 +3801,7 @@
                   <w:rFonts w:ascii="Cambria Math" w:hAnsi="Cambria Math"/>
                   <w:lang w:val="pt-PT"/>
                 </w:rPr>
-                <m:t>(</m:t>
-              </m:r>
-              <m:r>
-                <w:rPr>
-                  <w:rFonts w:ascii="Cambria Math" w:hAnsi="Cambria Math"/>
-                  <w:lang w:val="pt-PT"/>
-                </w:rPr>
-                <m:t>nomeCategoria</m:t>
-              </m:r>
-              <m:r>
-                <w:rPr>
-                  <w:rFonts w:ascii="Cambria Math" w:hAnsi="Cambria Math"/>
-                  <w:lang w:val="pt-PT"/>
-                </w:rPr>
-                <m:t>)</m:t>
+                <m:t>(nomeCategoria)</m:t>
               </m:r>
             </m:sub>
           </m:sSub>
@@ -3795,21 +3843,7 @@
                       <w:rFonts w:ascii="Cambria Math" w:hAnsi="Cambria Math"/>
                       <w:lang w:val="pt-PT"/>
                     </w:rPr>
-                    <m:t>=  "</m:t>
-                  </m:r>
-                  <m:r>
-                    <w:rPr>
-                      <w:rFonts w:ascii="Cambria Math" w:hAnsi="Cambria Math"/>
-                      <w:lang w:val="pt-PT"/>
-                    </w:rPr>
-                    <m:t>congelados</m:t>
-                  </m:r>
-                  <m:r>
-                    <w:rPr>
-                      <w:rFonts w:ascii="Cambria Math" w:hAnsi="Cambria Math"/>
-                      <w:lang w:val="pt-PT"/>
-                    </w:rPr>
-                    <m:t>"</m:t>
+                    <m:t>=  "congelados"</m:t>
                   </m:r>
                 </m:sub>
               </m:sSub>
@@ -3954,17 +3988,7 @@
               <w:rFonts w:ascii="Cambria Math" w:hAnsi="Cambria Math"/>
               <w:lang w:val="pt-PT"/>
             </w:rPr>
-            <m:t xml:space="preserve"> </m:t>
-          </m:r>
-          <m:r>
-            <m:rPr>
-              <m:sty m:val="p"/>
-            </m:rPr>
-            <w:rPr>
-              <w:rFonts w:ascii="Cambria Math" w:hAnsi="Cambria Math"/>
-              <w:lang w:val="pt-PT"/>
-            </w:rPr>
-            <m:t>←</m:t>
+            <m:t xml:space="preserve"> ←</m:t>
           </m:r>
           <m:d>
             <m:dPr>
@@ -4325,6 +4349,7 @@
         <w:jc w:val="both"/>
         <w:rPr>
           <w:rFonts w:eastAsiaTheme="minorEastAsia"/>
+          <w:lang w:val="pt-PT"/>
         </w:rPr>
       </w:pPr>
     </w:p>
@@ -4333,6 +4358,7 @@
         <w:jc w:val="both"/>
         <w:rPr>
           <w:rFonts w:eastAsiaTheme="minorEastAsia"/>
+          <w:lang w:val="pt-PT"/>
         </w:rPr>
       </w:pPr>
     </w:p>
@@ -4341,6 +4367,7 @@
         <w:jc w:val="both"/>
         <w:rPr>
           <w:sz w:val="32"/>
+          <w:lang w:val="pt-PT"/>
         </w:rPr>
       </w:pPr>
       <m:oMathPara>
@@ -4365,6 +4392,7 @@
               <m:r>
                 <w:rPr>
                   <w:rFonts w:ascii="Cambria Math" w:hAnsi="Cambria Math"/>
+                  <w:lang w:val="pt-PT"/>
                 </w:rPr>
                 <m:t>2</m:t>
               </m:r>
@@ -4376,6 +4404,7 @@
             </m:rPr>
             <w:rPr>
               <w:rFonts w:ascii="Cambria Math" w:hAnsi="Cambria Math"/>
+              <w:lang w:val="pt-PT"/>
             </w:rPr>
             <m:t xml:space="preserve"> ←</m:t>
           </m:r>
@@ -4409,6 +4438,7 @@
               <m:r>
                 <w:rPr>
                   <w:rFonts w:ascii="Cambria Math" w:hAnsi="Cambria Math"/>
+                  <w:lang w:val="pt-PT"/>
                 </w:rPr>
                 <m:t>(</m:t>
               </m:r>
@@ -4422,6 +4452,7 @@
               <m:r>
                 <w:rPr>
                   <w:rFonts w:ascii="Cambria Math" w:hAnsi="Cambria Math"/>
+                  <w:lang w:val="pt-PT"/>
                 </w:rPr>
                 <m:t>)</m:t>
               </m:r>
@@ -4431,7 +4462,27 @@
             <w:rPr>
               <w:rFonts w:ascii="Cambria Math" w:hAnsi="Cambria Math"/>
             </w:rPr>
-            <m:t>as numCategoria(</m:t>
+            <m:t>as</m:t>
+          </m:r>
+          <m:r>
+            <w:rPr>
+              <w:rFonts w:ascii="Cambria Math" w:hAnsi="Cambria Math"/>
+              <w:lang w:val="pt-PT"/>
+            </w:rPr>
+            <m:t xml:space="preserve"> </m:t>
+          </m:r>
+          <m:r>
+            <w:rPr>
+              <w:rFonts w:ascii="Cambria Math" w:hAnsi="Cambria Math"/>
+            </w:rPr>
+            <m:t>numCategoria</m:t>
+          </m:r>
+          <m:r>
+            <w:rPr>
+              <w:rFonts w:ascii="Cambria Math" w:hAnsi="Cambria Math"/>
+              <w:lang w:val="pt-PT"/>
+            </w:rPr>
+            <m:t>(</m:t>
           </m:r>
           <m:sSub>
             <m:sSubPr>
@@ -4453,6 +4504,7 @@
               <m:r>
                 <w:rPr>
                   <w:rFonts w:ascii="Cambria Math" w:hAnsi="Cambria Math"/>
+                  <w:lang w:val="pt-PT"/>
                 </w:rPr>
                 <m:t>1</m:t>
               </m:r>
@@ -4461,6 +4513,7 @@
           <m:r>
             <w:rPr>
               <w:rFonts w:ascii="Cambria Math" w:hAnsi="Cambria Math"/>
+              <w:lang w:val="pt-PT"/>
             </w:rPr>
             <m:t>)</m:t>
           </m:r>
@@ -4473,6 +4526,7 @@
         <w:rPr>
           <w:rFonts w:eastAsiaTheme="minorEastAsia"/>
           <w:sz w:val="32"/>
+          <w:lang w:val="pt-PT"/>
         </w:rPr>
       </w:pPr>
     </w:p>
@@ -4481,6 +4535,7 @@
         <w:jc w:val="both"/>
         <w:rPr>
           <w:sz w:val="32"/>
+          <w:lang w:val="pt-PT"/>
         </w:rPr>
       </w:pPr>
       <m:oMathPara>
@@ -4521,6 +4576,7 @@
                   <m:r>
                     <w:rPr>
                       <w:rFonts w:ascii="Cambria Math" w:hAnsi="Cambria Math"/>
+                      <w:lang w:val="pt-PT"/>
                     </w:rPr>
                     <m:t>,</m:t>
                   </m:r>
@@ -4557,17 +4613,9 @@
             </m:rPr>
             <w:rPr>
               <w:rFonts w:ascii="Cambria Math" w:hAnsi="Cambria Math"/>
+              <w:lang w:val="pt-PT"/>
             </w:rPr>
-            <m:t>(</m:t>
-          </m:r>
-          <m:r>
-            <m:rPr>
-              <m:sty m:val="p"/>
-            </m:rPr>
-            <w:rPr>
-              <w:rFonts w:ascii="Cambria Math" w:hAnsi="Cambria Math"/>
-            </w:rPr>
-            <m:t>(</m:t>
+            <m:t>((</m:t>
           </m:r>
           <m:d>
             <m:dPr>
@@ -4614,6 +4662,7 @@
                         </m:rPr>
                         <w:rPr>
                           <w:rFonts w:ascii="Cambria Math" w:hAnsi="Cambria Math"/>
+                          <w:lang w:val="pt-PT"/>
                         </w:rPr>
                         <m:t>max</m:t>
                       </m:r>
@@ -4634,14 +4683,7 @@
                               <w:rFonts w:ascii="Cambria Math" w:hAnsi="Cambria Math"/>
                               <w:lang w:val="pt-PT"/>
                             </w:rPr>
-                            <m:t>num</m:t>
-                          </m:r>
-                          <m:r>
-                            <w:rPr>
-                              <w:rFonts w:ascii="Cambria Math" w:hAnsi="Cambria Math"/>
-                              <w:lang w:val="pt-PT"/>
-                            </w:rPr>
-                            <m:t>Categoria</m:t>
+                            <m:t>numCategoria</m:t>
                           </m:r>
                         </m:e>
                       </m:d>
@@ -4653,7 +4695,20 @@
                 <w:rPr>
                   <w:rFonts w:ascii="Cambria Math" w:hAnsi="Cambria Math"/>
                 </w:rPr>
-                <m:t>as numCategoria</m:t>
+                <m:t>as</m:t>
+              </m:r>
+              <m:r>
+                <w:rPr>
+                  <w:rFonts w:ascii="Cambria Math" w:hAnsi="Cambria Math"/>
+                  <w:lang w:val="pt-PT"/>
+                </w:rPr>
+                <m:t xml:space="preserve"> </m:t>
+              </m:r>
+              <m:r>
+                <w:rPr>
+                  <w:rFonts w:ascii="Cambria Math" w:hAnsi="Cambria Math"/>
+                </w:rPr>
+                <m:t>numCategoria</m:t>
               </m:r>
               <m:d>
                 <m:dPr>
@@ -4685,6 +4740,7 @@
                       <m:r>
                         <w:rPr>
                           <w:rFonts w:ascii="Cambria Math" w:hAnsi="Cambria Math"/>
+                          <w:lang w:val="pt-PT"/>
                         </w:rPr>
                         <m:t>2</m:t>
                       </m:r>
@@ -4778,6 +4834,7 @@
               <m:r>
                 <w:rPr>
                   <w:rFonts w:ascii="Cambria Math" w:hAnsi="Cambria Math"/>
+                  <w:lang w:val="pt-PT"/>
                 </w:rPr>
                 <m:t>2</m:t>
               </m:r>
@@ -4786,6 +4843,7 @@
           <m:r>
             <w:rPr>
               <w:rFonts w:ascii="Cambria Math" w:hAnsi="Cambria Math"/>
+              <w:lang w:val="pt-PT"/>
             </w:rPr>
             <m:t>)</m:t>
           </m:r>
@@ -4853,6 +4911,7 @@
             </m:rPr>
             <w:rPr>
               <w:rFonts w:ascii="Cambria Math" w:hAnsi="Cambria Math"/>
+              <w:lang w:val="pt-PT"/>
             </w:rPr>
             <m:t>Fornecedor)</m:t>
           </m:r>
@@ -4866,6 +4925,7 @@
           <w:rFonts w:ascii="Symbol" w:hAnsi="Symbol"/>
           <w:b/>
           <w:sz w:val="32"/>
+          <w:lang w:val="pt-PT"/>
         </w:rPr>
       </w:pPr>
     </w:p>
@@ -4922,7 +4982,6 @@
           <w:szCs w:val="24"/>
           <w:lang w:val="pt-PT"/>
         </w:rPr>
-        <w:lastRenderedPageBreak/>
         <w:t>(tanto o primário como os secundários).</w:t>
       </w:r>
     </w:p>
@@ -4952,17 +5011,7 @@
               <w:rFonts w:ascii="Cambria Math" w:hAnsi="Cambria Math"/>
               <w:lang w:val="pt-PT"/>
             </w:rPr>
-            <m:t xml:space="preserve">C </m:t>
-          </m:r>
-          <m:r>
-            <m:rPr>
-              <m:sty m:val="p"/>
-            </m:rPr>
-            <w:rPr>
-              <w:rFonts w:ascii="Cambria Math" w:hAnsi="Cambria Math"/>
-              <w:lang w:val="pt-PT"/>
-            </w:rPr>
-            <m:t>←ρ</m:t>
+            <m:t>C ←ρ</m:t>
           </m:r>
           <m:r>
             <w:rPr>
@@ -5227,14 +5276,7 @@
               <w:rFonts w:ascii="Cambria Math" w:hAnsi="Cambria Math"/>
               <w:lang w:val="pt-PT"/>
             </w:rPr>
-            <m:t>÷C</m:t>
-          </m:r>
-          <m:r>
-            <w:rPr>
-              <w:rFonts w:ascii="Cambria Math" w:hAnsi="Cambria Math"/>
-              <w:lang w:val="pt-PT"/>
-            </w:rPr>
-            <m:t>)</m:t>
+            <m:t>÷C)</m:t>
           </m:r>
         </m:oMath>
       </m:oMathPara>
@@ -5257,30 +5299,6 @@
     </w:p>
     <w:p>
       <w:pPr>
-        <w:rPr>
-          <w:sz w:val="32"/>
-          <w:lang w:val="pt-PT"/>
-        </w:rPr>
-      </w:pPr>
-    </w:p>
-    <w:p>
-      <w:pPr>
-        <w:rPr>
-          <w:sz w:val="32"/>
-          <w:lang w:val="pt-PT"/>
-        </w:rPr>
-      </w:pPr>
-    </w:p>
-    <w:p>
-      <w:pPr>
-        <w:rPr>
-          <w:sz w:val="32"/>
-          <w:lang w:val="pt-PT"/>
-        </w:rPr>
-      </w:pPr>
-    </w:p>
-    <w:p>
-      <w:pPr>
         <w:pStyle w:val="p1"/>
         <w:rPr>
           <w:rFonts w:ascii="Calibri" w:hAnsi="Calibri"/>
@@ -5329,6 +5347,7 @@
       <w:pPr>
         <w:rPr>
           <w:sz w:val="32"/>
+          <w:lang w:val="pt-PT"/>
         </w:rPr>
       </w:pPr>
       <m:oMathPara>
@@ -5377,6 +5396,7 @@
             </m:rPr>
             <w:rPr>
               <w:rFonts w:ascii="Cambria Math" w:hAnsi="Cambria Math"/>
+              <w:lang w:val="pt-PT"/>
             </w:rPr>
             <m:t>(</m:t>
           </m:r>
@@ -5396,6 +5416,7 @@
                 </m:rPr>
                 <w:rPr>
                   <w:rFonts w:ascii="Cambria Math" w:hAnsi="Cambria Math"/>
+                  <w:lang w:val="pt-PT"/>
                 </w:rPr>
                 <m:t>Corredor</m:t>
               </m:r>
@@ -5463,17 +5484,9 @@
                 </m:rPr>
                 <w:rPr>
                   <w:rFonts w:ascii="Cambria Math" w:hAnsi="Cambria Math"/>
+                  <w:lang w:val="pt-PT"/>
                 </w:rPr>
-                <m:t xml:space="preserve"> </m:t>
-              </m:r>
-              <m:r>
-                <m:rPr>
-                  <m:sty m:val="p"/>
-                </m:rPr>
-                <w:rPr>
-                  <w:rFonts w:ascii="Cambria Math" w:hAnsi="Cambria Math"/>
-                </w:rPr>
-                <m:t>Prateleira</m:t>
+                <m:t xml:space="preserve"> Prateleira</m:t>
               </m:r>
               <m:r>
                 <m:rPr>
@@ -5539,17 +5552,9 @@
                 </m:rPr>
                 <w:rPr>
                   <w:rFonts w:ascii="Cambria Math" w:hAnsi="Cambria Math"/>
+                  <w:lang w:val="pt-PT"/>
                 </w:rPr>
-                <m:t xml:space="preserve"> </m:t>
-              </m:r>
-              <m:r>
-                <m:rPr>
-                  <m:sty m:val="p"/>
-                </m:rPr>
-                <w:rPr>
-                  <w:rFonts w:ascii="Cambria Math" w:hAnsi="Cambria Math"/>
-                </w:rPr>
-                <m:t>Planograma</m:t>
+                <m:t xml:space="preserve"> Planograma</m:t>
               </m:r>
               <m:r>
                 <m:rPr>
@@ -5615,31 +5620,18 @@
                 </m:rPr>
                 <w:rPr>
                   <w:rFonts w:ascii="Cambria Math" w:hAnsi="Cambria Math"/>
+                  <w:lang w:val="pt-PT"/>
                 </w:rPr>
-                <m:t xml:space="preserve"> </m:t>
-              </m:r>
-              <m:r>
-                <m:rPr>
-                  <m:sty m:val="p"/>
-                </m:rPr>
-                <w:rPr>
-                  <w:rFonts w:ascii="Cambria Math" w:hAnsi="Cambria Math"/>
-                </w:rPr>
-                <m:t>Produto</m:t>
+                <m:t xml:space="preserve"> Produto</m:t>
               </m:r>
             </m:e>
           </m:d>
           <m:r>
             <w:rPr>
               <w:rFonts w:ascii="Cambria Math" w:hAnsi="Cambria Math"/>
+              <w:lang w:val="pt-PT"/>
             </w:rPr>
-            <m:t>÷</m:t>
-          </m:r>
-          <m:r>
-            <w:rPr>
-              <w:rFonts w:ascii="Cambria Math" w:hAnsi="Cambria Math"/>
-            </w:rPr>
-            <m:t>(</m:t>
+            <m:t>÷(</m:t>
           </m:r>
           <m:sSub>
             <m:sSubPr>
@@ -5688,6 +5680,7 @@
           <m:r>
             <w:rPr>
               <w:rFonts w:ascii="Cambria Math" w:hAnsi="Cambria Math"/>
+              <w:lang w:val="pt-PT"/>
             </w:rPr>
             <m:t>-</m:t>
           </m:r>
@@ -5719,6 +5712,7 @@
           <m:r>
             <w:rPr>
               <w:rFonts w:ascii="Cambria Math" w:hAnsi="Cambria Math"/>
+              <w:lang w:val="pt-PT"/>
             </w:rPr>
             <m:t>(</m:t>
           </m:r>
@@ -5726,25 +5720,27 @@
             <w:rPr>
               <w:rFonts w:ascii="Cambria Math" w:hAnsi="Cambria Math"/>
             </w:rPr>
-            <m:t>Fornecedor_Secundario</m:t>
+            <m:t>Fornecedor</m:t>
+          </m:r>
+          <m:r>
+            <w:rPr>
+              <w:rFonts w:ascii="Cambria Math" w:hAnsi="Cambria Math"/>
+              <w:lang w:val="pt-PT"/>
+            </w:rPr>
+            <m:t>_</m:t>
           </m:r>
           <m:r>
             <w:rPr>
               <w:rFonts w:ascii="Cambria Math" w:hAnsi="Cambria Math"/>
             </w:rPr>
-            <m:t>)</m:t>
+            <m:t>Secundario</m:t>
           </m:r>
           <m:r>
             <w:rPr>
               <w:rFonts w:ascii="Cambria Math" w:hAnsi="Cambria Math"/>
+              <w:lang w:val="pt-PT"/>
             </w:rPr>
-            <m:t>)</m:t>
-          </m:r>
-          <m:r>
-            <w:rPr>
-              <w:rFonts w:ascii="Cambria Math" w:hAnsi="Cambria Math"/>
-            </w:rPr>
-            <m:t>)</m:t>
+            <m:t>)))</m:t>
           </m:r>
         </m:oMath>
       </m:oMathPara>
@@ -5753,8 +5749,1395 @@
       <w:pPr>
         <w:rPr>
           <w:sz w:val="32"/>
-        </w:rPr>
-      </w:pPr>
+          <w:lang w:val="pt-PT"/>
+        </w:rPr>
+      </w:pPr>
+    </w:p>
+    <w:p>
+      <w:pPr>
+        <w:rPr>
+          <w:sz w:val="32"/>
+          <w:lang w:val="pt-PT"/>
+        </w:rPr>
+      </w:pPr>
+    </w:p>
+    <w:p>
+      <w:pPr>
+        <w:rPr>
+          <w:b/>
+          <w:sz w:val="32"/>
+          <w:lang w:val="pt-PT"/>
+        </w:rPr>
+      </w:pPr>
+      <w:r>
+        <w:rPr>
+          <w:b/>
+          <w:sz w:val="32"/>
+          <w:lang w:val="pt-PT"/>
+        </w:rPr>
+        <w:t>SQL</w:t>
+      </w:r>
+    </w:p>
+    <w:p>
+      <w:pPr>
+        <w:rPr>
+          <w:b/>
+          <w:sz w:val="32"/>
+          <w:lang w:val="pt-PT"/>
+        </w:rPr>
+      </w:pPr>
+    </w:p>
+    <w:p>
+      <w:pPr>
+        <w:rPr>
+          <w:b/>
+          <w:sz w:val="32"/>
+          <w:lang w:val="pt-PT"/>
+        </w:rPr>
+      </w:pPr>
+      <w:r>
+        <w:rPr>
+          <w:rFonts w:ascii="Symbol" w:hAnsi="Symbol"/>
+          <w:b/>
+          <w:sz w:val="32"/>
+          <w:lang w:val="pt-PT"/>
+        </w:rPr>
+        <w:t></w:t>
+      </w:r>
+      <w:r>
+        <w:rPr>
+          <w:rFonts w:ascii="Symbol" w:hAnsi="Symbol"/>
+          <w:b/>
+          <w:sz w:val="32"/>
+        </w:rPr>
+        <w:t></w:t>
+      </w:r>
+    </w:p>
+    <w:p>
+      <w:pPr>
+        <w:rPr>
+          <w:b/>
+          <w:sz w:val="32"/>
+          <w:lang w:val="pt-PT"/>
+        </w:rPr>
+      </w:pPr>
+    </w:p>
+    <w:p>
+      <w:pPr>
+        <w:pStyle w:val="HTMLPreformatted"/>
+        <w:shd w:val="clear" w:color="auto" w:fill="FDF6E3"/>
+        <w:spacing w:line="360" w:lineRule="atLeast"/>
+        <w:rPr>
+          <w:rFonts w:ascii="Consolas" w:hAnsi="Consolas"/>
+          <w:color w:val="586E75"/>
+          <w:sz w:val="22"/>
+          <w:szCs w:val="22"/>
+        </w:rPr>
+      </w:pPr>
+      <w:r>
+        <w:rPr>
+          <w:rFonts w:ascii="Consolas" w:hAnsi="Consolas"/>
+          <w:color w:val="859900"/>
+          <w:sz w:val="22"/>
+          <w:szCs w:val="22"/>
+        </w:rPr>
+        <w:t>SELECT</w:t>
+      </w:r>
+      <w:r>
+        <w:rPr>
+          <w:rFonts w:ascii="Consolas" w:hAnsi="Consolas"/>
+          <w:color w:val="586E75"/>
+          <w:sz w:val="22"/>
+          <w:szCs w:val="22"/>
+        </w:rPr>
+        <w:t xml:space="preserve"> </w:t>
+      </w:r>
+      <w:proofErr w:type="spellStart"/>
+      <w:proofErr w:type="gramStart"/>
+      <w:r>
+        <w:rPr>
+          <w:rFonts w:ascii="Consolas" w:hAnsi="Consolas"/>
+          <w:color w:val="CB4B16"/>
+          <w:sz w:val="22"/>
+          <w:szCs w:val="22"/>
+        </w:rPr>
+        <w:t>P</w:t>
+      </w:r>
+      <w:r>
+        <w:rPr>
+          <w:rFonts w:ascii="Consolas" w:hAnsi="Consolas"/>
+          <w:color w:val="586E75"/>
+          <w:sz w:val="22"/>
+          <w:szCs w:val="22"/>
+        </w:rPr>
+        <w:t>.</w:t>
+      </w:r>
+      <w:r>
+        <w:rPr>
+          <w:rFonts w:ascii="Consolas" w:hAnsi="Consolas"/>
+          <w:color w:val="CB4B16"/>
+          <w:sz w:val="22"/>
+          <w:szCs w:val="22"/>
+        </w:rPr>
+        <w:t>ean</w:t>
+      </w:r>
+      <w:r>
+        <w:rPr>
+          <w:rFonts w:ascii="Consolas" w:hAnsi="Consolas"/>
+          <w:color w:val="586E75"/>
+          <w:sz w:val="22"/>
+          <w:szCs w:val="22"/>
+        </w:rPr>
+        <w:t>,</w:t>
+      </w:r>
+      <w:r>
+        <w:rPr>
+          <w:rFonts w:ascii="Consolas" w:hAnsi="Consolas"/>
+          <w:color w:val="CB4B16"/>
+          <w:sz w:val="22"/>
+          <w:szCs w:val="22"/>
+        </w:rPr>
+        <w:t>P</w:t>
+      </w:r>
+      <w:proofErr w:type="gramEnd"/>
+      <w:r>
+        <w:rPr>
+          <w:rFonts w:ascii="Consolas" w:hAnsi="Consolas"/>
+          <w:color w:val="586E75"/>
+          <w:sz w:val="22"/>
+          <w:szCs w:val="22"/>
+        </w:rPr>
+        <w:t>.</w:t>
+      </w:r>
+      <w:r>
+        <w:rPr>
+          <w:rFonts w:ascii="Consolas" w:hAnsi="Consolas"/>
+          <w:color w:val="CB4B16"/>
+          <w:sz w:val="22"/>
+          <w:szCs w:val="22"/>
+        </w:rPr>
+        <w:t>Designacao</w:t>
+      </w:r>
+      <w:proofErr w:type="spellEnd"/>
+      <w:r>
+        <w:rPr>
+          <w:rFonts w:ascii="Consolas" w:hAnsi="Consolas"/>
+          <w:color w:val="586E75"/>
+          <w:sz w:val="22"/>
+          <w:szCs w:val="22"/>
+        </w:rPr>
+        <w:t xml:space="preserve"> </w:t>
+      </w:r>
+      <w:r>
+        <w:rPr>
+          <w:rFonts w:ascii="Consolas" w:hAnsi="Consolas"/>
+          <w:color w:val="859900"/>
+          <w:sz w:val="22"/>
+          <w:szCs w:val="22"/>
+        </w:rPr>
+        <w:t>FROM</w:t>
+      </w:r>
+      <w:r>
+        <w:rPr>
+          <w:rFonts w:ascii="Consolas" w:hAnsi="Consolas"/>
+          <w:color w:val="586E75"/>
+          <w:sz w:val="22"/>
+          <w:szCs w:val="22"/>
+        </w:rPr>
+        <w:t xml:space="preserve"> </w:t>
+      </w:r>
+      <w:proofErr w:type="spellStart"/>
+      <w:r>
+        <w:rPr>
+          <w:rFonts w:ascii="Consolas" w:hAnsi="Consolas"/>
+          <w:color w:val="586E75"/>
+          <w:sz w:val="22"/>
+          <w:szCs w:val="22"/>
+        </w:rPr>
+        <w:t>Produto</w:t>
+      </w:r>
+      <w:proofErr w:type="spellEnd"/>
+      <w:r>
+        <w:rPr>
+          <w:rFonts w:ascii="Consolas" w:hAnsi="Consolas"/>
+          <w:color w:val="586E75"/>
+          <w:sz w:val="22"/>
+          <w:szCs w:val="22"/>
+        </w:rPr>
+        <w:t xml:space="preserve"> </w:t>
+      </w:r>
+      <w:proofErr w:type="spellStart"/>
+      <w:r>
+        <w:rPr>
+          <w:rFonts w:ascii="Consolas" w:hAnsi="Consolas"/>
+          <w:color w:val="586E75"/>
+          <w:sz w:val="22"/>
+          <w:szCs w:val="22"/>
+        </w:rPr>
+        <w:t>P,Reposicao</w:t>
+      </w:r>
+      <w:proofErr w:type="spellEnd"/>
+      <w:r>
+        <w:rPr>
+          <w:rFonts w:ascii="Consolas" w:hAnsi="Consolas"/>
+          <w:color w:val="586E75"/>
+          <w:sz w:val="22"/>
+          <w:szCs w:val="22"/>
+        </w:rPr>
+        <w:t xml:space="preserve"> R </w:t>
+      </w:r>
+      <w:r>
+        <w:rPr>
+          <w:rFonts w:ascii="Consolas" w:hAnsi="Consolas"/>
+          <w:color w:val="859900"/>
+          <w:sz w:val="22"/>
+          <w:szCs w:val="22"/>
+        </w:rPr>
+        <w:t>WHERE</w:t>
+      </w:r>
+    </w:p>
+    <w:p>
+      <w:pPr>
+        <w:pStyle w:val="HTMLPreformatted"/>
+        <w:shd w:val="clear" w:color="auto" w:fill="FDF6E3"/>
+        <w:spacing w:line="360" w:lineRule="atLeast"/>
+        <w:rPr>
+          <w:rFonts w:ascii="Consolas" w:hAnsi="Consolas"/>
+          <w:color w:val="586E75"/>
+          <w:sz w:val="22"/>
+          <w:szCs w:val="22"/>
+        </w:rPr>
+      </w:pPr>
+      <w:proofErr w:type="spellStart"/>
+      <w:r>
+        <w:rPr>
+          <w:rFonts w:ascii="Consolas" w:hAnsi="Consolas"/>
+          <w:color w:val="CB4B16"/>
+          <w:sz w:val="22"/>
+          <w:szCs w:val="22"/>
+        </w:rPr>
+        <w:t>P</w:t>
+      </w:r>
+      <w:r>
+        <w:rPr>
+          <w:rFonts w:ascii="Consolas" w:hAnsi="Consolas"/>
+          <w:color w:val="586E75"/>
+          <w:sz w:val="22"/>
+          <w:szCs w:val="22"/>
+        </w:rPr>
+        <w:t>.</w:t>
+      </w:r>
+      <w:r>
+        <w:rPr>
+          <w:rFonts w:ascii="Consolas" w:hAnsi="Consolas"/>
+          <w:color w:val="CB4B16"/>
+          <w:sz w:val="22"/>
+          <w:szCs w:val="22"/>
+        </w:rPr>
+        <w:t>ean</w:t>
+      </w:r>
+      <w:proofErr w:type="spellEnd"/>
+      <w:r>
+        <w:rPr>
+          <w:rFonts w:ascii="Consolas" w:hAnsi="Consolas"/>
+          <w:color w:val="586E75"/>
+          <w:sz w:val="22"/>
+          <w:szCs w:val="22"/>
+        </w:rPr>
+        <w:t xml:space="preserve"> </w:t>
+      </w:r>
+      <w:r>
+        <w:rPr>
+          <w:rFonts w:ascii="Consolas" w:hAnsi="Consolas"/>
+          <w:color w:val="859900"/>
+          <w:sz w:val="22"/>
+          <w:szCs w:val="22"/>
+        </w:rPr>
+        <w:t>=</w:t>
+      </w:r>
+      <w:r>
+        <w:rPr>
+          <w:rFonts w:ascii="Consolas" w:hAnsi="Consolas"/>
+          <w:color w:val="586E75"/>
+          <w:sz w:val="22"/>
+          <w:szCs w:val="22"/>
+        </w:rPr>
+        <w:t xml:space="preserve"> </w:t>
+      </w:r>
+      <w:proofErr w:type="spellStart"/>
+      <w:r>
+        <w:rPr>
+          <w:rFonts w:ascii="Consolas" w:hAnsi="Consolas"/>
+          <w:color w:val="CB4B16"/>
+          <w:sz w:val="22"/>
+          <w:szCs w:val="22"/>
+        </w:rPr>
+        <w:t>R</w:t>
+      </w:r>
+      <w:r>
+        <w:rPr>
+          <w:rFonts w:ascii="Consolas" w:hAnsi="Consolas"/>
+          <w:color w:val="586E75"/>
+          <w:sz w:val="22"/>
+          <w:szCs w:val="22"/>
+        </w:rPr>
+        <w:t>.</w:t>
+      </w:r>
+      <w:r>
+        <w:rPr>
+          <w:rFonts w:ascii="Consolas" w:hAnsi="Consolas"/>
+          <w:color w:val="CB4B16"/>
+          <w:sz w:val="22"/>
+          <w:szCs w:val="22"/>
+        </w:rPr>
+        <w:t>ean</w:t>
+      </w:r>
+      <w:proofErr w:type="spellEnd"/>
+      <w:r>
+        <w:rPr>
+          <w:rFonts w:ascii="Consolas" w:hAnsi="Consolas"/>
+          <w:color w:val="586E75"/>
+          <w:sz w:val="22"/>
+          <w:szCs w:val="22"/>
+        </w:rPr>
+        <w:t xml:space="preserve"> </w:t>
+      </w:r>
+      <w:r>
+        <w:rPr>
+          <w:rFonts w:ascii="Consolas" w:hAnsi="Consolas"/>
+          <w:color w:val="859900"/>
+          <w:sz w:val="22"/>
+          <w:szCs w:val="22"/>
+        </w:rPr>
+        <w:t>and</w:t>
+      </w:r>
+    </w:p>
+    <w:p>
+      <w:pPr>
+        <w:pStyle w:val="HTMLPreformatted"/>
+        <w:shd w:val="clear" w:color="auto" w:fill="FDF6E3"/>
+        <w:spacing w:line="360" w:lineRule="atLeast"/>
+        <w:rPr>
+          <w:rFonts w:ascii="Consolas" w:hAnsi="Consolas"/>
+          <w:color w:val="586E75"/>
+          <w:sz w:val="22"/>
+          <w:szCs w:val="22"/>
+          <w:lang w:val="pt-PT"/>
+        </w:rPr>
+      </w:pPr>
+      <w:proofErr w:type="spellStart"/>
+      <w:proofErr w:type="gramStart"/>
+      <w:r>
+        <w:rPr>
+          <w:rFonts w:ascii="Consolas" w:hAnsi="Consolas"/>
+          <w:color w:val="CB4B16"/>
+          <w:sz w:val="22"/>
+          <w:szCs w:val="22"/>
+          <w:lang w:val="pt-PT"/>
+        </w:rPr>
+        <w:t>P</w:t>
+      </w:r>
+      <w:r>
+        <w:rPr>
+          <w:rFonts w:ascii="Consolas" w:hAnsi="Consolas"/>
+          <w:color w:val="586E75"/>
+          <w:sz w:val="22"/>
+          <w:szCs w:val="22"/>
+          <w:lang w:val="pt-PT"/>
+        </w:rPr>
+        <w:t>.</w:t>
+      </w:r>
+      <w:r>
+        <w:rPr>
+          <w:rFonts w:ascii="Consolas" w:hAnsi="Consolas"/>
+          <w:color w:val="CB4B16"/>
+          <w:sz w:val="22"/>
+          <w:szCs w:val="22"/>
+          <w:lang w:val="pt-PT"/>
+        </w:rPr>
+        <w:t>nomeCategoria</w:t>
+      </w:r>
+      <w:proofErr w:type="spellEnd"/>
+      <w:proofErr w:type="gramEnd"/>
+      <w:r>
+        <w:rPr>
+          <w:rFonts w:ascii="Consolas" w:hAnsi="Consolas"/>
+          <w:color w:val="586E75"/>
+          <w:sz w:val="22"/>
+          <w:szCs w:val="22"/>
+          <w:lang w:val="pt-PT"/>
+        </w:rPr>
+        <w:t xml:space="preserve"> </w:t>
+      </w:r>
+      <w:r>
+        <w:rPr>
+          <w:rFonts w:ascii="Consolas" w:hAnsi="Consolas"/>
+          <w:color w:val="859900"/>
+          <w:sz w:val="22"/>
+          <w:szCs w:val="22"/>
+          <w:lang w:val="pt-PT"/>
+        </w:rPr>
+        <w:t>=</w:t>
+      </w:r>
+      <w:r>
+        <w:rPr>
+          <w:rFonts w:ascii="Consolas" w:hAnsi="Consolas"/>
+          <w:color w:val="586E75"/>
+          <w:sz w:val="22"/>
+          <w:szCs w:val="22"/>
+          <w:lang w:val="pt-PT"/>
+        </w:rPr>
+        <w:t xml:space="preserve"> </w:t>
+      </w:r>
+      <w:r>
+        <w:rPr>
+          <w:rFonts w:ascii="Consolas" w:hAnsi="Consolas"/>
+          <w:color w:val="C60000"/>
+          <w:sz w:val="22"/>
+          <w:szCs w:val="22"/>
+          <w:lang w:val="pt-PT"/>
+        </w:rPr>
+        <w:t>"</w:t>
+      </w:r>
+      <w:r>
+        <w:rPr>
+          <w:rFonts w:ascii="Consolas" w:hAnsi="Consolas"/>
+          <w:color w:val="269186"/>
+          <w:sz w:val="22"/>
+          <w:szCs w:val="22"/>
+          <w:lang w:val="pt-PT"/>
+        </w:rPr>
+        <w:t>Fruta"</w:t>
+      </w:r>
+      <w:r>
+        <w:rPr>
+          <w:rFonts w:ascii="Consolas" w:hAnsi="Consolas"/>
+          <w:color w:val="586E75"/>
+          <w:sz w:val="22"/>
+          <w:szCs w:val="22"/>
+          <w:lang w:val="pt-PT"/>
+        </w:rPr>
+        <w:t xml:space="preserve"> </w:t>
+      </w:r>
+      <w:r>
+        <w:rPr>
+          <w:rFonts w:ascii="Consolas" w:hAnsi="Consolas"/>
+          <w:color w:val="859900"/>
+          <w:sz w:val="22"/>
+          <w:szCs w:val="22"/>
+          <w:lang w:val="pt-PT"/>
+        </w:rPr>
+        <w:t>AND</w:t>
+      </w:r>
+    </w:p>
+    <w:p>
+      <w:pPr>
+        <w:pStyle w:val="HTMLPreformatted"/>
+        <w:shd w:val="clear" w:color="auto" w:fill="FDF6E3"/>
+        <w:spacing w:line="360" w:lineRule="atLeast"/>
+        <w:rPr>
+          <w:rFonts w:ascii="Consolas" w:hAnsi="Consolas"/>
+          <w:color w:val="586E75"/>
+          <w:sz w:val="22"/>
+          <w:szCs w:val="22"/>
+          <w:lang w:val="pt-PT"/>
+        </w:rPr>
+      </w:pPr>
+      <w:proofErr w:type="spellStart"/>
+      <w:proofErr w:type="gramStart"/>
+      <w:r>
+        <w:rPr>
+          <w:rFonts w:ascii="Consolas" w:hAnsi="Consolas"/>
+          <w:color w:val="CB4B16"/>
+          <w:sz w:val="22"/>
+          <w:szCs w:val="22"/>
+          <w:lang w:val="pt-PT"/>
+        </w:rPr>
+        <w:t>R</w:t>
+      </w:r>
+      <w:r>
+        <w:rPr>
+          <w:rFonts w:ascii="Consolas" w:hAnsi="Consolas"/>
+          <w:color w:val="586E75"/>
+          <w:sz w:val="22"/>
+          <w:szCs w:val="22"/>
+          <w:lang w:val="pt-PT"/>
+        </w:rPr>
+        <w:t>.</w:t>
+      </w:r>
+      <w:r>
+        <w:rPr>
+          <w:rFonts w:ascii="Consolas" w:hAnsi="Consolas"/>
+          <w:color w:val="CB4B16"/>
+          <w:sz w:val="22"/>
+          <w:szCs w:val="22"/>
+          <w:lang w:val="pt-PT"/>
+        </w:rPr>
+        <w:t>unidades</w:t>
+      </w:r>
+      <w:proofErr w:type="spellEnd"/>
+      <w:proofErr w:type="gramEnd"/>
+      <w:r>
+        <w:rPr>
+          <w:rFonts w:ascii="Consolas" w:hAnsi="Consolas"/>
+          <w:color w:val="586E75"/>
+          <w:sz w:val="22"/>
+          <w:szCs w:val="22"/>
+          <w:lang w:val="pt-PT"/>
+        </w:rPr>
+        <w:t xml:space="preserve"> </w:t>
+      </w:r>
+      <w:r>
+        <w:rPr>
+          <w:rFonts w:ascii="Consolas" w:hAnsi="Consolas"/>
+          <w:color w:val="859900"/>
+          <w:sz w:val="22"/>
+          <w:szCs w:val="22"/>
+          <w:lang w:val="pt-PT"/>
+        </w:rPr>
+        <w:t>&gt;</w:t>
+      </w:r>
+      <w:r>
+        <w:rPr>
+          <w:rFonts w:ascii="Consolas" w:hAnsi="Consolas"/>
+          <w:color w:val="586E75"/>
+          <w:sz w:val="22"/>
+          <w:szCs w:val="22"/>
+          <w:lang w:val="pt-PT"/>
+        </w:rPr>
+        <w:t xml:space="preserve"> </w:t>
+      </w:r>
+      <w:r>
+        <w:rPr>
+          <w:rFonts w:ascii="Consolas" w:hAnsi="Consolas"/>
+          <w:color w:val="D33682"/>
+          <w:sz w:val="22"/>
+          <w:szCs w:val="22"/>
+          <w:lang w:val="pt-PT"/>
+        </w:rPr>
+        <w:t>10</w:t>
+      </w:r>
+      <w:r>
+        <w:rPr>
+          <w:rFonts w:ascii="Consolas" w:hAnsi="Consolas"/>
+          <w:color w:val="586E75"/>
+          <w:sz w:val="22"/>
+          <w:szCs w:val="22"/>
+          <w:lang w:val="pt-PT"/>
+        </w:rPr>
+        <w:t xml:space="preserve"> </w:t>
+      </w:r>
+      <w:r>
+        <w:rPr>
+          <w:rFonts w:ascii="Consolas" w:hAnsi="Consolas"/>
+          <w:color w:val="859900"/>
+          <w:sz w:val="22"/>
+          <w:szCs w:val="22"/>
+          <w:lang w:val="pt-PT"/>
+        </w:rPr>
+        <w:t>AND</w:t>
+      </w:r>
+    </w:p>
+    <w:p>
+      <w:pPr>
+        <w:pStyle w:val="HTMLPreformatted"/>
+        <w:shd w:val="clear" w:color="auto" w:fill="FDF6E3"/>
+        <w:spacing w:line="360" w:lineRule="atLeast"/>
+        <w:rPr>
+          <w:rFonts w:ascii="Consolas" w:hAnsi="Consolas"/>
+          <w:color w:val="586E75"/>
+          <w:sz w:val="22"/>
+          <w:szCs w:val="22"/>
+        </w:rPr>
+      </w:pPr>
+      <w:proofErr w:type="spellStart"/>
+      <w:proofErr w:type="gramStart"/>
+      <w:r>
+        <w:rPr>
+          <w:rFonts w:ascii="Consolas" w:hAnsi="Consolas"/>
+          <w:color w:val="CB4B16"/>
+          <w:sz w:val="22"/>
+          <w:szCs w:val="22"/>
+        </w:rPr>
+        <w:t>R</w:t>
+      </w:r>
+      <w:r>
+        <w:rPr>
+          <w:rFonts w:ascii="Consolas" w:hAnsi="Consolas"/>
+          <w:color w:val="586E75"/>
+          <w:sz w:val="22"/>
+          <w:szCs w:val="22"/>
+        </w:rPr>
+        <w:t>.</w:t>
+      </w:r>
+      <w:r>
+        <w:rPr>
+          <w:rFonts w:ascii="Consolas" w:hAnsi="Consolas"/>
+          <w:color w:val="CB4B16"/>
+          <w:sz w:val="22"/>
+          <w:szCs w:val="22"/>
+        </w:rPr>
+        <w:t>instante</w:t>
+      </w:r>
+      <w:proofErr w:type="spellEnd"/>
+      <w:proofErr w:type="gramEnd"/>
+      <w:r>
+        <w:rPr>
+          <w:rFonts w:ascii="Consolas" w:hAnsi="Consolas"/>
+          <w:color w:val="586E75"/>
+          <w:sz w:val="22"/>
+          <w:szCs w:val="22"/>
+        </w:rPr>
+        <w:t xml:space="preserve"> </w:t>
+      </w:r>
+      <w:r>
+        <w:rPr>
+          <w:rFonts w:ascii="Consolas" w:hAnsi="Consolas"/>
+          <w:color w:val="859900"/>
+          <w:sz w:val="22"/>
+          <w:szCs w:val="22"/>
+        </w:rPr>
+        <w:t>&gt;</w:t>
+      </w:r>
+      <w:r>
+        <w:rPr>
+          <w:rFonts w:ascii="Consolas" w:hAnsi="Consolas"/>
+          <w:color w:val="586E75"/>
+          <w:sz w:val="22"/>
+          <w:szCs w:val="22"/>
+        </w:rPr>
+        <w:t xml:space="preserve"> </w:t>
+      </w:r>
+      <w:r>
+        <w:rPr>
+          <w:rFonts w:ascii="Consolas" w:hAnsi="Consolas"/>
+          <w:color w:val="D33682"/>
+          <w:sz w:val="22"/>
+          <w:szCs w:val="22"/>
+        </w:rPr>
+        <w:t>10</w:t>
+      </w:r>
+      <w:r>
+        <w:rPr>
+          <w:rFonts w:ascii="Consolas" w:hAnsi="Consolas"/>
+          <w:color w:val="859900"/>
+          <w:sz w:val="22"/>
+          <w:szCs w:val="22"/>
+        </w:rPr>
+        <w:t>/</w:t>
+      </w:r>
+      <w:r>
+        <w:rPr>
+          <w:rFonts w:ascii="Consolas" w:hAnsi="Consolas"/>
+          <w:color w:val="D33682"/>
+          <w:sz w:val="22"/>
+          <w:szCs w:val="22"/>
+        </w:rPr>
+        <w:t>01</w:t>
+      </w:r>
+      <w:r>
+        <w:rPr>
+          <w:rFonts w:ascii="Consolas" w:hAnsi="Consolas"/>
+          <w:color w:val="859900"/>
+          <w:sz w:val="22"/>
+          <w:szCs w:val="22"/>
+        </w:rPr>
+        <w:t>/</w:t>
+      </w:r>
+      <w:r>
+        <w:rPr>
+          <w:rFonts w:ascii="Consolas" w:hAnsi="Consolas"/>
+          <w:color w:val="D33682"/>
+          <w:sz w:val="22"/>
+          <w:szCs w:val="22"/>
+        </w:rPr>
+        <w:t>2017</w:t>
+      </w:r>
+    </w:p>
+    <w:p>
+      <w:pPr>
+        <w:rPr>
+          <w:b/>
+          <w:sz w:val="32"/>
+          <w:lang w:val="pt-PT"/>
+        </w:rPr>
+      </w:pPr>
+    </w:p>
+    <w:p>
+      <w:pPr>
+        <w:rPr>
+          <w:b/>
+          <w:sz w:val="32"/>
+          <w:lang w:val="pt-PT"/>
+        </w:rPr>
+      </w:pPr>
+    </w:p>
+    <w:p>
+      <w:pPr>
+        <w:rPr>
+          <w:b/>
+          <w:sz w:val="32"/>
+          <w:lang w:val="pt-PT"/>
+        </w:rPr>
+      </w:pPr>
+      <w:r>
+        <w:rPr>
+          <w:rFonts w:ascii="Symbol" w:hAnsi="Symbol"/>
+          <w:b/>
+          <w:sz w:val="32"/>
+          <w:lang w:val="pt-PT"/>
+        </w:rPr>
+        <w:t></w:t>
+      </w:r>
+      <w:r>
+        <w:rPr>
+          <w:rFonts w:ascii="Symbol" w:hAnsi="Symbol"/>
+          <w:b/>
+          <w:sz w:val="32"/>
+        </w:rPr>
+        <w:t></w:t>
+      </w:r>
+    </w:p>
+    <w:p>
+      <w:pPr>
+        <w:rPr>
+          <w:b/>
+          <w:sz w:val="32"/>
+          <w:lang w:val="pt-PT"/>
+        </w:rPr>
+      </w:pPr>
+    </w:p>
+    <w:p>
+      <w:pPr>
+        <w:pStyle w:val="HTMLPreformatted"/>
+        <w:shd w:val="clear" w:color="auto" w:fill="FDF6E3"/>
+        <w:spacing w:line="360" w:lineRule="atLeast"/>
+        <w:rPr>
+          <w:rFonts w:ascii="Consolas" w:hAnsi="Consolas"/>
+          <w:noProof/>
+          <w:color w:val="586E75"/>
+          <w:sz w:val="22"/>
+          <w:szCs w:val="22"/>
+        </w:rPr>
+      </w:pPr>
+      <w:r>
+        <w:rPr>
+          <w:rFonts w:ascii="Consolas" w:hAnsi="Consolas"/>
+          <w:noProof/>
+          <w:color w:val="586E75"/>
+          <w:sz w:val="22"/>
+          <w:szCs w:val="22"/>
+        </w:rPr>
+        <w:t>(</w:t>
+      </w:r>
+      <w:r>
+        <w:rPr>
+          <w:rFonts w:ascii="Consolas" w:hAnsi="Consolas"/>
+          <w:noProof/>
+          <w:color w:val="859900"/>
+          <w:sz w:val="22"/>
+          <w:szCs w:val="22"/>
+        </w:rPr>
+        <w:t>SELECT</w:t>
+      </w:r>
+      <w:r>
+        <w:rPr>
+          <w:rFonts w:ascii="Consolas" w:hAnsi="Consolas"/>
+          <w:noProof/>
+          <w:color w:val="586E75"/>
+          <w:sz w:val="22"/>
+          <w:szCs w:val="22"/>
+        </w:rPr>
+        <w:t xml:space="preserve"> </w:t>
+      </w:r>
+      <w:r>
+        <w:rPr>
+          <w:rFonts w:ascii="Consolas" w:hAnsi="Consolas"/>
+          <w:noProof/>
+          <w:color w:val="CB4B16"/>
+          <w:sz w:val="22"/>
+          <w:szCs w:val="22"/>
+        </w:rPr>
+        <w:t>P</w:t>
+      </w:r>
+      <w:r>
+        <w:rPr>
+          <w:rFonts w:ascii="Consolas" w:hAnsi="Consolas"/>
+          <w:noProof/>
+          <w:color w:val="586E75"/>
+          <w:sz w:val="22"/>
+          <w:szCs w:val="22"/>
+        </w:rPr>
+        <w:t>.</w:t>
+      </w:r>
+      <w:r>
+        <w:rPr>
+          <w:rFonts w:ascii="Consolas" w:hAnsi="Consolas"/>
+          <w:noProof/>
+          <w:color w:val="CB4B16"/>
+          <w:sz w:val="22"/>
+          <w:szCs w:val="22"/>
+        </w:rPr>
+        <w:t>nome</w:t>
+      </w:r>
+      <w:r>
+        <w:rPr>
+          <w:rFonts w:ascii="Consolas" w:hAnsi="Consolas"/>
+          <w:noProof/>
+          <w:color w:val="586E75"/>
+          <w:sz w:val="22"/>
+          <w:szCs w:val="22"/>
+        </w:rPr>
+        <w:t>,</w:t>
+      </w:r>
+      <w:r>
+        <w:rPr>
+          <w:rFonts w:ascii="Consolas" w:hAnsi="Consolas"/>
+          <w:noProof/>
+          <w:color w:val="CB4B16"/>
+          <w:sz w:val="22"/>
+          <w:szCs w:val="22"/>
+        </w:rPr>
+        <w:t>P</w:t>
+      </w:r>
+      <w:r>
+        <w:rPr>
+          <w:rFonts w:ascii="Consolas" w:hAnsi="Consolas"/>
+          <w:noProof/>
+          <w:color w:val="586E75"/>
+          <w:sz w:val="22"/>
+          <w:szCs w:val="22"/>
+        </w:rPr>
+        <w:t>.</w:t>
+      </w:r>
+      <w:r>
+        <w:rPr>
+          <w:rFonts w:ascii="Consolas" w:hAnsi="Consolas"/>
+          <w:noProof/>
+          <w:color w:val="CB4B16"/>
+          <w:sz w:val="22"/>
+          <w:szCs w:val="22"/>
+        </w:rPr>
+        <w:t>nif</w:t>
+      </w:r>
+      <w:r>
+        <w:rPr>
+          <w:rFonts w:ascii="Consolas" w:hAnsi="Consolas"/>
+          <w:noProof/>
+          <w:color w:val="586E75"/>
+          <w:sz w:val="22"/>
+          <w:szCs w:val="22"/>
+        </w:rPr>
+        <w:t xml:space="preserve"> </w:t>
+      </w:r>
+      <w:r>
+        <w:rPr>
+          <w:rFonts w:ascii="Consolas" w:hAnsi="Consolas"/>
+          <w:noProof/>
+          <w:color w:val="859900"/>
+          <w:sz w:val="22"/>
+          <w:szCs w:val="22"/>
+        </w:rPr>
+        <w:t>FROM</w:t>
+      </w:r>
+      <w:r>
+        <w:rPr>
+          <w:rFonts w:ascii="Consolas" w:hAnsi="Consolas"/>
+          <w:noProof/>
+          <w:color w:val="586E75"/>
+          <w:sz w:val="22"/>
+          <w:szCs w:val="22"/>
+        </w:rPr>
+        <w:t xml:space="preserve"> Produto </w:t>
+      </w:r>
+      <w:r>
+        <w:rPr>
+          <w:rFonts w:ascii="Consolas" w:hAnsi="Consolas"/>
+          <w:noProof/>
+          <w:color w:val="859900"/>
+          <w:sz w:val="22"/>
+          <w:szCs w:val="22"/>
+        </w:rPr>
+        <w:t>as</w:t>
+      </w:r>
+      <w:r>
+        <w:rPr>
+          <w:rFonts w:ascii="Consolas" w:hAnsi="Consolas"/>
+          <w:noProof/>
+          <w:color w:val="586E75"/>
+          <w:sz w:val="22"/>
+          <w:szCs w:val="22"/>
+        </w:rPr>
+        <w:t xml:space="preserve"> P,Fornecedor </w:t>
+      </w:r>
+      <w:r>
+        <w:rPr>
+          <w:rFonts w:ascii="Consolas" w:hAnsi="Consolas"/>
+          <w:noProof/>
+          <w:color w:val="859900"/>
+          <w:sz w:val="22"/>
+          <w:szCs w:val="22"/>
+        </w:rPr>
+        <w:t>as</w:t>
+      </w:r>
+      <w:r>
+        <w:rPr>
+          <w:rFonts w:ascii="Consolas" w:hAnsi="Consolas"/>
+          <w:noProof/>
+          <w:color w:val="586E75"/>
+          <w:sz w:val="22"/>
+          <w:szCs w:val="22"/>
+        </w:rPr>
+        <w:t xml:space="preserve"> F </w:t>
+      </w:r>
+      <w:r>
+        <w:rPr>
+          <w:rFonts w:ascii="Consolas" w:hAnsi="Consolas"/>
+          <w:noProof/>
+          <w:color w:val="859900"/>
+          <w:sz w:val="22"/>
+          <w:szCs w:val="22"/>
+        </w:rPr>
+        <w:t>WHERE</w:t>
+      </w:r>
+      <w:r>
+        <w:rPr>
+          <w:rFonts w:ascii="Consolas" w:hAnsi="Consolas"/>
+          <w:noProof/>
+          <w:color w:val="586E75"/>
+          <w:sz w:val="22"/>
+          <w:szCs w:val="22"/>
+        </w:rPr>
+        <w:t xml:space="preserve"> </w:t>
+      </w:r>
+      <w:r>
+        <w:rPr>
+          <w:rFonts w:ascii="Consolas" w:hAnsi="Consolas"/>
+          <w:noProof/>
+          <w:color w:val="CB4B16"/>
+          <w:sz w:val="22"/>
+          <w:szCs w:val="22"/>
+        </w:rPr>
+        <w:t>P</w:t>
+      </w:r>
+      <w:r>
+        <w:rPr>
+          <w:rFonts w:ascii="Consolas" w:hAnsi="Consolas"/>
+          <w:noProof/>
+          <w:color w:val="586E75"/>
+          <w:sz w:val="22"/>
+          <w:szCs w:val="22"/>
+        </w:rPr>
+        <w:t>.</w:t>
+      </w:r>
+      <w:r>
+        <w:rPr>
+          <w:rFonts w:ascii="Consolas" w:hAnsi="Consolas"/>
+          <w:noProof/>
+          <w:color w:val="CB4B16"/>
+          <w:sz w:val="22"/>
+          <w:szCs w:val="22"/>
+        </w:rPr>
+        <w:t>nif</w:t>
+      </w:r>
+      <w:r>
+        <w:rPr>
+          <w:rFonts w:ascii="Consolas" w:hAnsi="Consolas"/>
+          <w:noProof/>
+          <w:color w:val="586E75"/>
+          <w:sz w:val="22"/>
+          <w:szCs w:val="22"/>
+        </w:rPr>
+        <w:t xml:space="preserve"> </w:t>
+      </w:r>
+      <w:r>
+        <w:rPr>
+          <w:rFonts w:ascii="Consolas" w:hAnsi="Consolas"/>
+          <w:noProof/>
+          <w:color w:val="859900"/>
+          <w:sz w:val="22"/>
+          <w:szCs w:val="22"/>
+        </w:rPr>
+        <w:t>=</w:t>
+      </w:r>
+      <w:r>
+        <w:rPr>
+          <w:rFonts w:ascii="Consolas" w:hAnsi="Consolas"/>
+          <w:noProof/>
+          <w:color w:val="586E75"/>
+          <w:sz w:val="22"/>
+          <w:szCs w:val="22"/>
+        </w:rPr>
+        <w:t xml:space="preserve"> </w:t>
+      </w:r>
+      <w:r>
+        <w:rPr>
+          <w:rFonts w:ascii="Consolas" w:hAnsi="Consolas"/>
+          <w:noProof/>
+          <w:color w:val="CB4B16"/>
+          <w:sz w:val="22"/>
+          <w:szCs w:val="22"/>
+        </w:rPr>
+        <w:t>F</w:t>
+      </w:r>
+      <w:r>
+        <w:rPr>
+          <w:rFonts w:ascii="Consolas" w:hAnsi="Consolas"/>
+          <w:noProof/>
+          <w:color w:val="586E75"/>
+          <w:sz w:val="22"/>
+          <w:szCs w:val="22"/>
+        </w:rPr>
+        <w:t>.</w:t>
+      </w:r>
+      <w:r>
+        <w:rPr>
+          <w:rFonts w:ascii="Consolas" w:hAnsi="Consolas"/>
+          <w:noProof/>
+          <w:color w:val="CB4B16"/>
+          <w:sz w:val="22"/>
+          <w:szCs w:val="22"/>
+        </w:rPr>
+        <w:t>nif</w:t>
+      </w:r>
+      <w:r>
+        <w:rPr>
+          <w:rFonts w:ascii="Consolas" w:hAnsi="Consolas"/>
+          <w:noProof/>
+          <w:color w:val="586E75"/>
+          <w:sz w:val="22"/>
+          <w:szCs w:val="22"/>
+        </w:rPr>
+        <w:t xml:space="preserve"> </w:t>
+      </w:r>
+      <w:r>
+        <w:rPr>
+          <w:rFonts w:ascii="Consolas" w:hAnsi="Consolas"/>
+          <w:noProof/>
+          <w:color w:val="859900"/>
+          <w:sz w:val="22"/>
+          <w:szCs w:val="22"/>
+        </w:rPr>
+        <w:t>AND</w:t>
+      </w:r>
+      <w:r>
+        <w:rPr>
+          <w:rFonts w:ascii="Consolas" w:hAnsi="Consolas"/>
+          <w:noProof/>
+          <w:color w:val="586E75"/>
+          <w:sz w:val="22"/>
+          <w:szCs w:val="22"/>
+        </w:rPr>
+        <w:t xml:space="preserve"> </w:t>
+      </w:r>
+      <w:r>
+        <w:rPr>
+          <w:rFonts w:ascii="Consolas" w:hAnsi="Consolas"/>
+          <w:noProof/>
+          <w:color w:val="CB4B16"/>
+          <w:sz w:val="22"/>
+          <w:szCs w:val="22"/>
+        </w:rPr>
+        <w:t>P</w:t>
+      </w:r>
+      <w:r>
+        <w:rPr>
+          <w:rFonts w:ascii="Consolas" w:hAnsi="Consolas"/>
+          <w:noProof/>
+          <w:color w:val="586E75"/>
+          <w:sz w:val="22"/>
+          <w:szCs w:val="22"/>
+        </w:rPr>
+        <w:t>.</w:t>
+      </w:r>
+      <w:r>
+        <w:rPr>
+          <w:rFonts w:ascii="Consolas" w:hAnsi="Consolas"/>
+          <w:noProof/>
+          <w:color w:val="CB4B16"/>
+          <w:sz w:val="22"/>
+          <w:szCs w:val="22"/>
+        </w:rPr>
+        <w:t>ean</w:t>
+      </w:r>
+      <w:r>
+        <w:rPr>
+          <w:rFonts w:ascii="Consolas" w:hAnsi="Consolas"/>
+          <w:noProof/>
+          <w:color w:val="586E75"/>
+          <w:sz w:val="22"/>
+          <w:szCs w:val="22"/>
+        </w:rPr>
+        <w:t xml:space="preserve"> </w:t>
+      </w:r>
+      <w:r>
+        <w:rPr>
+          <w:rFonts w:ascii="Consolas" w:hAnsi="Consolas"/>
+          <w:noProof/>
+          <w:color w:val="859900"/>
+          <w:sz w:val="22"/>
+          <w:szCs w:val="22"/>
+        </w:rPr>
+        <w:t>=</w:t>
+      </w:r>
+      <w:r>
+        <w:rPr>
+          <w:rFonts w:ascii="Consolas" w:hAnsi="Consolas"/>
+          <w:noProof/>
+          <w:color w:val="586E75"/>
+          <w:sz w:val="22"/>
+          <w:szCs w:val="22"/>
+        </w:rPr>
+        <w:t xml:space="preserve"> X)</w:t>
+      </w:r>
+    </w:p>
+    <w:p>
+      <w:pPr>
+        <w:pStyle w:val="HTMLPreformatted"/>
+        <w:shd w:val="clear" w:color="auto" w:fill="FDF6E3"/>
+        <w:spacing w:line="360" w:lineRule="atLeast"/>
+        <w:rPr>
+          <w:rFonts w:ascii="Consolas" w:hAnsi="Consolas"/>
+          <w:noProof/>
+          <w:color w:val="586E75"/>
+          <w:sz w:val="22"/>
+          <w:szCs w:val="22"/>
+        </w:rPr>
+      </w:pPr>
+      <w:r>
+        <w:rPr>
+          <w:rFonts w:ascii="Consolas" w:hAnsi="Consolas"/>
+          <w:noProof/>
+          <w:color w:val="859900"/>
+          <w:sz w:val="22"/>
+          <w:szCs w:val="22"/>
+        </w:rPr>
+        <w:t>UNION</w:t>
+      </w:r>
+    </w:p>
+    <w:p>
+      <w:pPr>
+        <w:pStyle w:val="HTMLPreformatted"/>
+        <w:shd w:val="clear" w:color="auto" w:fill="FDF6E3"/>
+        <w:spacing w:line="360" w:lineRule="atLeast"/>
+        <w:rPr>
+          <w:rFonts w:ascii="Consolas" w:hAnsi="Consolas"/>
+          <w:noProof/>
+          <w:color w:val="586E75"/>
+          <w:sz w:val="22"/>
+          <w:szCs w:val="22"/>
+        </w:rPr>
+      </w:pPr>
+      <w:r>
+        <w:rPr>
+          <w:rFonts w:ascii="Consolas" w:hAnsi="Consolas"/>
+          <w:noProof/>
+          <w:color w:val="586E75"/>
+          <w:sz w:val="22"/>
+          <w:szCs w:val="22"/>
+        </w:rPr>
+        <w:t>(</w:t>
+      </w:r>
+      <w:r>
+        <w:rPr>
+          <w:rFonts w:ascii="Consolas" w:hAnsi="Consolas"/>
+          <w:noProof/>
+          <w:color w:val="859900"/>
+          <w:sz w:val="22"/>
+          <w:szCs w:val="22"/>
+        </w:rPr>
+        <w:t>SELECT</w:t>
+      </w:r>
+      <w:r>
+        <w:rPr>
+          <w:rFonts w:ascii="Consolas" w:hAnsi="Consolas"/>
+          <w:noProof/>
+          <w:color w:val="586E75"/>
+          <w:sz w:val="22"/>
+          <w:szCs w:val="22"/>
+        </w:rPr>
+        <w:t xml:space="preserve"> </w:t>
+      </w:r>
+      <w:r>
+        <w:rPr>
+          <w:rFonts w:ascii="Consolas" w:hAnsi="Consolas"/>
+          <w:noProof/>
+          <w:color w:val="859900"/>
+          <w:sz w:val="22"/>
+          <w:szCs w:val="22"/>
+        </w:rPr>
+        <w:t>*</w:t>
+      </w:r>
+      <w:r>
+        <w:rPr>
+          <w:rFonts w:ascii="Consolas" w:hAnsi="Consolas"/>
+          <w:noProof/>
+          <w:color w:val="586E75"/>
+          <w:sz w:val="22"/>
+          <w:szCs w:val="22"/>
+        </w:rPr>
+        <w:t xml:space="preserve"> </w:t>
+      </w:r>
+      <w:r>
+        <w:rPr>
+          <w:rFonts w:ascii="Consolas" w:hAnsi="Consolas"/>
+          <w:noProof/>
+          <w:color w:val="859900"/>
+          <w:sz w:val="22"/>
+          <w:szCs w:val="22"/>
+        </w:rPr>
+        <w:t>FROM</w:t>
+      </w:r>
+      <w:r>
+        <w:rPr>
+          <w:rFonts w:ascii="Consolas" w:hAnsi="Consolas"/>
+          <w:noProof/>
+          <w:color w:val="586E75"/>
+          <w:sz w:val="22"/>
+          <w:szCs w:val="22"/>
+        </w:rPr>
+        <w:t xml:space="preserve"> Fornecedor_Secundario </w:t>
+      </w:r>
+      <w:r>
+        <w:rPr>
+          <w:rFonts w:ascii="Consolas" w:hAnsi="Consolas"/>
+          <w:noProof/>
+          <w:color w:val="859900"/>
+          <w:sz w:val="22"/>
+          <w:szCs w:val="22"/>
+        </w:rPr>
+        <w:t>as</w:t>
+      </w:r>
+      <w:r>
+        <w:rPr>
+          <w:rFonts w:ascii="Consolas" w:hAnsi="Consolas"/>
+          <w:noProof/>
+          <w:color w:val="586E75"/>
+          <w:sz w:val="22"/>
+          <w:szCs w:val="22"/>
+        </w:rPr>
+        <w:t xml:space="preserve"> FS </w:t>
+      </w:r>
+      <w:r>
+        <w:rPr>
+          <w:rFonts w:ascii="Consolas" w:hAnsi="Consolas"/>
+          <w:noProof/>
+          <w:color w:val="859900"/>
+          <w:sz w:val="22"/>
+          <w:szCs w:val="22"/>
+        </w:rPr>
+        <w:t>NATURAL JOIN</w:t>
+      </w:r>
+      <w:r>
+        <w:rPr>
+          <w:rFonts w:ascii="Consolas" w:hAnsi="Consolas"/>
+          <w:noProof/>
+          <w:color w:val="586E75"/>
+          <w:sz w:val="22"/>
+          <w:szCs w:val="22"/>
+        </w:rPr>
+        <w:t xml:space="preserve"> Fornecedor </w:t>
+      </w:r>
+      <w:r>
+        <w:rPr>
+          <w:rFonts w:ascii="Consolas" w:hAnsi="Consolas"/>
+          <w:noProof/>
+          <w:color w:val="859900"/>
+          <w:sz w:val="22"/>
+          <w:szCs w:val="22"/>
+        </w:rPr>
+        <w:t>as</w:t>
+      </w:r>
+      <w:r>
+        <w:rPr>
+          <w:rFonts w:ascii="Consolas" w:hAnsi="Consolas"/>
+          <w:noProof/>
+          <w:color w:val="586E75"/>
+          <w:sz w:val="22"/>
+          <w:szCs w:val="22"/>
+        </w:rPr>
+        <w:t xml:space="preserve"> F </w:t>
+      </w:r>
+      <w:r>
+        <w:rPr>
+          <w:rFonts w:ascii="Consolas" w:hAnsi="Consolas"/>
+          <w:noProof/>
+          <w:color w:val="859900"/>
+          <w:sz w:val="22"/>
+          <w:szCs w:val="22"/>
+        </w:rPr>
+        <w:t>WHERE</w:t>
+      </w:r>
+      <w:r>
+        <w:rPr>
+          <w:rFonts w:ascii="Consolas" w:hAnsi="Consolas"/>
+          <w:noProof/>
+          <w:color w:val="586E75"/>
+          <w:sz w:val="22"/>
+          <w:szCs w:val="22"/>
+        </w:rPr>
+        <w:t xml:space="preserve"> </w:t>
+      </w:r>
+      <w:r>
+        <w:rPr>
+          <w:rFonts w:ascii="Consolas" w:hAnsi="Consolas"/>
+          <w:noProof/>
+          <w:color w:val="CB4B16"/>
+          <w:sz w:val="22"/>
+          <w:szCs w:val="22"/>
+        </w:rPr>
+        <w:t>F</w:t>
+      </w:r>
+      <w:r>
+        <w:rPr>
+          <w:rFonts w:ascii="Consolas" w:hAnsi="Consolas"/>
+          <w:noProof/>
+          <w:color w:val="586E75"/>
+          <w:sz w:val="22"/>
+          <w:szCs w:val="22"/>
+        </w:rPr>
+        <w:t>.</w:t>
+      </w:r>
+      <w:r>
+        <w:rPr>
+          <w:rFonts w:ascii="Consolas" w:hAnsi="Consolas"/>
+          <w:noProof/>
+          <w:color w:val="CB4B16"/>
+          <w:sz w:val="22"/>
+          <w:szCs w:val="22"/>
+        </w:rPr>
+        <w:t>ean</w:t>
+      </w:r>
+      <w:r>
+        <w:rPr>
+          <w:rFonts w:ascii="Consolas" w:hAnsi="Consolas"/>
+          <w:noProof/>
+          <w:color w:val="586E75"/>
+          <w:sz w:val="22"/>
+          <w:szCs w:val="22"/>
+        </w:rPr>
+        <w:t xml:space="preserve"> </w:t>
+      </w:r>
+      <w:r>
+        <w:rPr>
+          <w:rFonts w:ascii="Consolas" w:hAnsi="Consolas"/>
+          <w:noProof/>
+          <w:color w:val="859900"/>
+          <w:sz w:val="22"/>
+          <w:szCs w:val="22"/>
+        </w:rPr>
+        <w:t>=</w:t>
+      </w:r>
+      <w:r>
+        <w:rPr>
+          <w:rFonts w:ascii="Consolas" w:hAnsi="Consolas"/>
+          <w:noProof/>
+          <w:color w:val="586E75"/>
+          <w:sz w:val="22"/>
+          <w:szCs w:val="22"/>
+        </w:rPr>
+        <w:t xml:space="preserve"> X)</w:t>
+      </w:r>
     </w:p>
     <w:sectPr>
       <w:pgSz w:w="11906" w:h="16838"/>
@@ -6895,6 +8278,53 @@
       <w:lang w:eastAsia="en-GB"/>
     </w:rPr>
   </w:style>
+  <w:style w:type="paragraph" w:styleId="HTMLPreformatted">
+    <w:name w:val="HTML Preformatted"/>
+    <w:basedOn w:val="Normal"/>
+    <w:link w:val="HTMLPreformattedChar"/>
+    <w:uiPriority w:val="99"/>
+    <w:unhideWhenUsed/>
+    <w:rsid w:val="00A55026"/>
+    <w:pPr>
+      <w:tabs>
+        <w:tab w:val="left" w:pos="916"/>
+        <w:tab w:val="left" w:pos="1832"/>
+        <w:tab w:val="left" w:pos="2748"/>
+        <w:tab w:val="left" w:pos="3664"/>
+        <w:tab w:val="left" w:pos="4580"/>
+        <w:tab w:val="left" w:pos="5496"/>
+        <w:tab w:val="left" w:pos="6412"/>
+        <w:tab w:val="left" w:pos="7328"/>
+        <w:tab w:val="left" w:pos="8244"/>
+        <w:tab w:val="left" w:pos="9160"/>
+        <w:tab w:val="left" w:pos="10076"/>
+        <w:tab w:val="left" w:pos="10992"/>
+        <w:tab w:val="left" w:pos="11908"/>
+        <w:tab w:val="left" w:pos="12824"/>
+        <w:tab w:val="left" w:pos="13740"/>
+        <w:tab w:val="left" w:pos="14656"/>
+      </w:tabs>
+    </w:pPr>
+    <w:rPr>
+      <w:rFonts w:ascii="Courier New" w:hAnsi="Courier New" w:cs="Courier New"/>
+      <w:sz w:val="20"/>
+      <w:szCs w:val="20"/>
+      <w:lang w:eastAsia="en-GB"/>
+    </w:rPr>
+  </w:style>
+  <w:style w:type="character" w:customStyle="1" w:styleId="HTMLPreformattedChar">
+    <w:name w:val="HTML Preformatted Char"/>
+    <w:basedOn w:val="DefaultParagraphFont"/>
+    <w:link w:val="HTMLPreformatted"/>
+    <w:uiPriority w:val="99"/>
+    <w:rsid w:val="00A55026"/>
+    <w:rPr>
+      <w:rFonts w:ascii="Courier New" w:hAnsi="Courier New" w:cs="Courier New"/>
+      <w:sz w:val="20"/>
+      <w:szCs w:val="20"/>
+      <w:lang w:eastAsia="en-GB"/>
+    </w:rPr>
+  </w:style>
 </w:styles>
 </file>
 

</xml_diff>